<commit_message>
update of document check
</commit_message>
<xml_diff>
--- a/content/en/docs/Platone/uc-GE-1-Island Mode/Platone_1.1_use case WP5 - UC1 FINAL minus diagrams.docx
+++ b/content/en/docs/Platone/uc-GE-1-Island Mode/Platone_1.1_use case WP5 - UC1 FINAL minus diagrams.docx
@@ -1,6 +1,6 @@
 
 <file path=word/document.xml><?xml version="1.0" encoding="utf-8"?>
-<w:document xmlns:wpc="http://schemas.microsoft.com/office/word/2010/wordprocessingCanvas" xmlns:cx="http://schemas.microsoft.com/office/drawing/2014/chartex" xmlns:cx1="http://schemas.microsoft.com/office/drawing/2015/9/8/chartex" xmlns:cx2="http://schemas.microsoft.com/office/drawing/2015/10/21/chartex" xmlns:cx3="http://schemas.microsoft.com/office/drawing/2016/5/9/chartex" xmlns:cx4="http://schemas.microsoft.com/office/drawing/2016/5/10/chartex" xmlns:cx5="http://schemas.microsoft.com/office/drawing/2016/5/11/chartex" xmlns:cx6="http://schemas.microsoft.com/office/drawing/2016/5/12/chartex" xmlns:cx7="http://schemas.microsoft.com/office/drawing/2016/5/13/chartex" xmlns:cx8="http://schemas.microsoft.com/office/drawing/2016/5/14/chartex" xmlns:mc="http://schemas.openxmlformats.org/markup-compatibility/2006" xmlns:aink="http://schemas.microsoft.com/office/drawing/2016/ink" xmlns:am3d="http://schemas.microsoft.com/office/drawing/2017/model3d" xmlns:o="urn:schemas-microsoft-com:office:office" xmlns:r="http://schemas.openxmlformats.org/officeDocument/2006/relationships" xmlns:m="http://schemas.openxmlformats.org/officeDocument/2006/math" xmlns:v="urn:schemas-microsoft-com:vml" xmlns:wp14="http://schemas.microsoft.com/office/word/2010/wordprocessingDrawing" xmlns:wp="http://schemas.openxmlformats.org/drawingml/2006/wordprocessingDrawing" xmlns:w10="urn:schemas-microsoft-com:office:word" xmlns:w="http://schemas.openxmlformats.org/wordprocessingml/2006/main" xmlns:w14="http://schemas.microsoft.com/office/word/2010/wordml" xmlns:w15="http://schemas.microsoft.com/office/word/2012/wordml" xmlns:w16cid="http://schemas.microsoft.com/office/word/2016/wordml/cid" xmlns:w16se="http://schemas.microsoft.com/office/word/2015/wordml/symex" xmlns:wpg="http://schemas.microsoft.com/office/word/2010/wordprocessingGroup" xmlns:wpi="http://schemas.microsoft.com/office/word/2010/wordprocessingInk" xmlns:wne="http://schemas.microsoft.com/office/word/2006/wordml" xmlns:wps="http://schemas.microsoft.com/office/word/2010/wordprocessingShape" mc:Ignorable="w14 w15 w16se w16cid wp14">
+<w:document xmlns:wpc="http://schemas.microsoft.com/office/word/2010/wordprocessingCanvas" xmlns:cx="http://schemas.microsoft.com/office/drawing/2014/chartex" xmlns:cx1="http://schemas.microsoft.com/office/drawing/2015/9/8/chartex" xmlns:cx2="http://schemas.microsoft.com/office/drawing/2015/10/21/chartex" xmlns:cx3="http://schemas.microsoft.com/office/drawing/2016/5/9/chartex" xmlns:cx4="http://schemas.microsoft.com/office/drawing/2016/5/10/chartex" xmlns:cx5="http://schemas.microsoft.com/office/drawing/2016/5/11/chartex" xmlns:cx6="http://schemas.microsoft.com/office/drawing/2016/5/12/chartex" xmlns:cx7="http://schemas.microsoft.com/office/drawing/2016/5/13/chartex" xmlns:cx8="http://schemas.microsoft.com/office/drawing/2016/5/14/chartex" xmlns:mc="http://schemas.openxmlformats.org/markup-compatibility/2006" xmlns:aink="http://schemas.microsoft.com/office/drawing/2016/ink" xmlns:am3d="http://schemas.microsoft.com/office/drawing/2017/model3d" xmlns:o="urn:schemas-microsoft-com:office:office" xmlns:r="http://schemas.openxmlformats.org/officeDocument/2006/relationships" xmlns:m="http://schemas.openxmlformats.org/officeDocument/2006/math" xmlns:v="urn:schemas-microsoft-com:vml" xmlns:wp14="http://schemas.microsoft.com/office/word/2010/wordprocessingDrawing" xmlns:wp="http://schemas.openxmlformats.org/drawingml/2006/wordprocessingDrawing" xmlns:w10="urn:schemas-microsoft-com:office:word" xmlns:w="http://schemas.openxmlformats.org/wordprocessingml/2006/main" xmlns:w14="http://schemas.microsoft.com/office/word/2010/wordml" xmlns:w15="http://schemas.microsoft.com/office/word/2012/wordml" xmlns:w16cex="http://schemas.microsoft.com/office/word/2018/wordml/cex" xmlns:w16cid="http://schemas.microsoft.com/office/word/2016/wordml/cid" xmlns:w16="http://schemas.microsoft.com/office/word/2018/wordml" xmlns:w16se="http://schemas.microsoft.com/office/word/2015/wordml/symex" xmlns:wpg="http://schemas.microsoft.com/office/word/2010/wordprocessingGroup" xmlns:wpi="http://schemas.microsoft.com/office/word/2010/wordprocessingInk" xmlns:wne="http://schemas.microsoft.com/office/word/2006/wordml" xmlns:wps="http://schemas.microsoft.com/office/word/2010/wordprocessingShape" mc:Ignorable="w14 w15 w16se w16cid w16 w16cex wp14">
   <w:body>
     <w:p>
       <w:pPr>
@@ -35,7 +35,7 @@
           </w:tcPr>
           <w:p>
             <w:pPr>
-              <w:pStyle w:val="Kopfzeile"/>
+              <w:pStyle w:val="Header"/>
               <w:pBdr>
                 <w:bottom w:val="none" w:sz="0" w:space="0" w:color="auto"/>
               </w:pBdr>
@@ -1056,7 +1056,7 @@
     </w:p>
     <w:p>
       <w:pPr>
-        <w:pStyle w:val="Verzeichnis1"/>
+        <w:pStyle w:val="TOC1"/>
         <w:tabs>
           <w:tab w:val="right" w:leader="dot" w:pos="9350"/>
         </w:tabs>
@@ -1153,7 +1153,7 @@
     </w:p>
     <w:p>
       <w:pPr>
-        <w:pStyle w:val="Verzeichnis3"/>
+        <w:pStyle w:val="TOC3"/>
         <w:tabs>
           <w:tab w:val="right" w:leader="dot" w:pos="9350"/>
         </w:tabs>
@@ -1226,7 +1226,7 @@
     </w:p>
     <w:p>
       <w:pPr>
-        <w:pStyle w:val="Verzeichnis3"/>
+        <w:pStyle w:val="TOC3"/>
         <w:tabs>
           <w:tab w:val="right" w:leader="dot" w:pos="9350"/>
         </w:tabs>
@@ -1299,7 +1299,7 @@
     </w:p>
     <w:p>
       <w:pPr>
-        <w:pStyle w:val="Verzeichnis3"/>
+        <w:pStyle w:val="TOC3"/>
         <w:tabs>
           <w:tab w:val="right" w:leader="dot" w:pos="9350"/>
         </w:tabs>
@@ -1372,7 +1372,7 @@
     </w:p>
     <w:p>
       <w:pPr>
-        <w:pStyle w:val="Verzeichnis1"/>
+        <w:pStyle w:val="TOC1"/>
         <w:tabs>
           <w:tab w:val="right" w:leader="dot" w:pos="9350"/>
         </w:tabs>
@@ -1451,7 +1451,7 @@
     </w:p>
     <w:p>
       <w:pPr>
-        <w:pStyle w:val="Verzeichnis3"/>
+        <w:pStyle w:val="TOC3"/>
         <w:tabs>
           <w:tab w:val="right" w:leader="dot" w:pos="9350"/>
         </w:tabs>
@@ -1524,7 +1524,7 @@
     </w:p>
     <w:p>
       <w:pPr>
-        <w:pStyle w:val="Verzeichnis3"/>
+        <w:pStyle w:val="TOC3"/>
         <w:tabs>
           <w:tab w:val="right" w:leader="dot" w:pos="9350"/>
         </w:tabs>
@@ -1597,7 +1597,7 @@
     </w:p>
     <w:p>
       <w:pPr>
-        <w:pStyle w:val="Verzeichnis3"/>
+        <w:pStyle w:val="TOC3"/>
         <w:tabs>
           <w:tab w:val="right" w:leader="dot" w:pos="9350"/>
         </w:tabs>
@@ -1670,7 +1670,7 @@
     </w:p>
     <w:p>
       <w:pPr>
-        <w:pStyle w:val="Verzeichnis3"/>
+        <w:pStyle w:val="TOC3"/>
         <w:tabs>
           <w:tab w:val="right" w:leader="dot" w:pos="9350"/>
         </w:tabs>
@@ -1743,7 +1743,7 @@
     </w:p>
     <w:p>
       <w:pPr>
-        <w:pStyle w:val="Verzeichnis3"/>
+        <w:pStyle w:val="TOC3"/>
         <w:tabs>
           <w:tab w:val="right" w:leader="dot" w:pos="9350"/>
         </w:tabs>
@@ -1816,7 +1816,7 @@
     </w:p>
     <w:p>
       <w:pPr>
-        <w:pStyle w:val="Verzeichnis3"/>
+        <w:pStyle w:val="TOC3"/>
         <w:tabs>
           <w:tab w:val="right" w:leader="dot" w:pos="9350"/>
         </w:tabs>
@@ -1889,7 +1889,7 @@
     </w:p>
     <w:p>
       <w:pPr>
-        <w:pStyle w:val="Verzeichnis3"/>
+        <w:pStyle w:val="TOC3"/>
         <w:tabs>
           <w:tab w:val="right" w:leader="dot" w:pos="9350"/>
         </w:tabs>
@@ -1962,7 +1962,7 @@
     </w:p>
     <w:p>
       <w:pPr>
-        <w:pStyle w:val="Verzeichnis1"/>
+        <w:pStyle w:val="TOC1"/>
         <w:tabs>
           <w:tab w:val="right" w:leader="dot" w:pos="9350"/>
         </w:tabs>
@@ -2078,7 +2078,7 @@
     </w:p>
     <w:p>
       <w:pPr>
-        <w:pStyle w:val="berschrift1"/>
+        <w:pStyle w:val="Heading1"/>
         <w:rPr>
           <w:rFonts w:ascii="Arial" w:eastAsia="Times New Roman" w:hAnsi="Arial" w:cs="Times New Roman"/>
           <w:b/>
@@ -2177,7 +2177,7 @@
     </w:p>
     <w:p>
       <w:pPr>
-        <w:pStyle w:val="berschrift3"/>
+        <w:pStyle w:val="Heading3"/>
         <w:rPr>
           <w:lang w:val="en-GB"/>
         </w:rPr>
@@ -2204,7 +2204,7 @@
     </w:p>
     <w:tbl>
       <w:tblPr>
-        <w:tblStyle w:val="Tabellenraster"/>
+        <w:tblStyle w:val="TableGrid"/>
         <w:tblW w:w="0" w:type="auto"/>
         <w:jc w:val="center"/>
         <w:tblLook w:val="04A0" w:firstRow="1" w:lastRow="0" w:firstColumn="1" w:lastColumn="0" w:noHBand="0" w:noVBand="1"/>
@@ -2708,7 +2708,7 @@
     </w:tbl>
     <w:p>
       <w:pPr>
-        <w:pStyle w:val="berschrift2"/>
+        <w:pStyle w:val="Heading2"/>
         <w:rPr>
           <w:color w:val="auto"/>
           <w:lang w:val="en-GB"/>
@@ -2717,7 +2717,7 @@
     </w:p>
     <w:p>
       <w:pPr>
-        <w:pStyle w:val="berschrift3"/>
+        <w:pStyle w:val="Heading3"/>
         <w:rPr>
           <w:lang w:val="en-GB"/>
         </w:rPr>
@@ -2735,7 +2735,7 @@
     </w:p>
     <w:p>
       <w:pPr>
-        <w:pStyle w:val="Listenabsatz"/>
+        <w:pStyle w:val="ListParagraph"/>
       </w:pPr>
       <w:r>
         <w:t>DSO:</w:t>
@@ -2753,7 +2753,7 @@
     </w:p>
     <w:p>
       <w:pPr>
-        <w:pStyle w:val="Listenabsatz"/>
+        <w:pStyle w:val="ListParagraph"/>
       </w:pPr>
       <w:r>
         <w:t xml:space="preserve">TSO: </w:t>
@@ -2768,7 +2768,7 @@
     </w:p>
     <w:p>
       <w:pPr>
-        <w:pStyle w:val="Listenabsatz"/>
+        <w:pStyle w:val="ListParagraph"/>
       </w:pPr>
       <w:r>
         <w:t xml:space="preserve">Balance responsible party: </w:t>
@@ -2786,7 +2786,7 @@
     </w:p>
     <w:p>
       <w:pPr>
-        <w:pStyle w:val="Listenabsatz"/>
+        <w:pStyle w:val="ListParagraph"/>
         <w:rPr>
           <w:i w:val="0"/>
           <w:iCs w:val="0"/>
@@ -2829,7 +2829,7 @@
     </w:p>
     <w:p>
       <w:pPr>
-        <w:pStyle w:val="Listenabsatz"/>
+        <w:pStyle w:val="ListParagraph"/>
       </w:pPr>
       <w:r>
         <w:t xml:space="preserve">Balance </w:t>
@@ -2874,7 +2874,7 @@
     </w:p>
     <w:p>
       <w:pPr>
-        <w:pStyle w:val="Listenabsatz"/>
+        <w:pStyle w:val="ListParagraph"/>
       </w:pPr>
       <w:r>
         <w:t xml:space="preserve">Flexibility provider: </w:t>
@@ -2889,7 +2889,7 @@
     </w:p>
     <w:p>
       <w:pPr>
-        <w:pStyle w:val="Listenabsatz"/>
+        <w:pStyle w:val="ListParagraph"/>
       </w:pPr>
       <w:r>
         <w:lastRenderedPageBreak/>
@@ -2908,7 +2908,7 @@
     </w:p>
     <w:p>
       <w:pPr>
-        <w:pStyle w:val="Listenabsatz"/>
+        <w:pStyle w:val="ListParagraph"/>
         <w:rPr>
           <w:i w:val="0"/>
           <w:iCs w:val="0"/>
@@ -2933,7 +2933,7 @@
     </w:p>
     <w:p>
       <w:pPr>
-        <w:pStyle w:val="Listenabsatz"/>
+        <w:pStyle w:val="ListParagraph"/>
         <w:rPr>
           <w:i w:val="0"/>
           <w:iCs w:val="0"/>
@@ -2959,7 +2959,7 @@
     </w:p>
     <w:p>
       <w:pPr>
-        <w:pStyle w:val="Listenabsatz"/>
+        <w:pStyle w:val="ListParagraph"/>
       </w:pPr>
       <w:r>
         <w:t>End-</w:t>
@@ -2983,7 +2983,7 @@
     </w:p>
     <w:p>
       <w:pPr>
-        <w:pStyle w:val="Listenabsatz"/>
+        <w:pStyle w:val="ListParagraph"/>
         <w:rPr>
           <w:i w:val="0"/>
           <w:iCs w:val="0"/>
@@ -3009,7 +3009,7 @@
     </w:p>
     <w:p>
       <w:pPr>
-        <w:pStyle w:val="Listenabsatz"/>
+        <w:pStyle w:val="ListParagraph"/>
         <w:rPr>
           <w:i w:val="0"/>
           <w:iCs w:val="0"/>
@@ -3031,7 +3031,7 @@
     </w:p>
     <w:p>
       <w:pPr>
-        <w:pStyle w:val="Listenabsatz"/>
+        <w:pStyle w:val="ListParagraph"/>
         <w:rPr>
           <w:i w:val="0"/>
           <w:iCs w:val="0"/>
@@ -3054,7 +3054,7 @@
     </w:p>
     <w:p>
       <w:pPr>
-        <w:pStyle w:val="Listenabsatz"/>
+        <w:pStyle w:val="ListParagraph"/>
         <w:rPr>
           <w:i w:val="0"/>
           <w:iCs w:val="0"/>
@@ -3079,7 +3079,7 @@
     </w:p>
     <w:p>
       <w:pPr>
-        <w:pStyle w:val="Listenabsatz"/>
+        <w:pStyle w:val="ListParagraph"/>
         <w:rPr>
           <w:i w:val="0"/>
           <w:iCs w:val="0"/>
@@ -3112,7 +3112,7 @@
     </w:p>
     <w:p>
       <w:pPr>
-        <w:pStyle w:val="berschrift3"/>
+        <w:pStyle w:val="Heading3"/>
         <w:rPr>
           <w:lang w:val="en-GB"/>
         </w:rPr>
@@ -3200,7 +3200,7 @@
     </w:p>
     <w:p>
       <w:pPr>
-        <w:pStyle w:val="berschrift1"/>
+        <w:pStyle w:val="Heading1"/>
         <w:rPr>
           <w:rFonts w:ascii="Arial" w:eastAsia="Times New Roman" w:hAnsi="Arial" w:cs="Times New Roman"/>
           <w:b/>
@@ -3261,7 +3261,7 @@
     </w:p>
     <w:p>
       <w:pPr>
-        <w:pStyle w:val="berschrift3"/>
+        <w:pStyle w:val="Heading3"/>
         <w:rPr>
           <w:lang w:val="en-GB"/>
         </w:rPr>
@@ -3536,7 +3536,7 @@
     </w:p>
     <w:p>
       <w:pPr>
-        <w:pStyle w:val="berschrift3"/>
+        <w:pStyle w:val="Heading3"/>
         <w:rPr>
           <w:lang w:val="en-GB"/>
         </w:rPr>
@@ -3592,7 +3592,7 @@
     </w:p>
     <w:tbl>
       <w:tblPr>
-        <w:tblStyle w:val="Tabellenraster"/>
+        <w:tblStyle w:val="TableGrid"/>
         <w:tblW w:w="0" w:type="auto"/>
         <w:tblLook w:val="04A0" w:firstRow="1" w:lastRow="0" w:firstColumn="1" w:lastColumn="0" w:noHBand="0" w:noVBand="1"/>
       </w:tblPr>
@@ -3748,14 +3748,14 @@
       <w:commentRangeEnd w:id="17"/>
       <w:r>
         <w:rPr>
-          <w:rStyle w:val="Kommentarzeichen"/>
+          <w:rStyle w:val="CommentReference"/>
         </w:rPr>
         <w:commentReference w:id="17"/>
       </w:r>
     </w:p>
     <w:tbl>
       <w:tblPr>
-        <w:tblStyle w:val="Tabellenraster"/>
+        <w:tblStyle w:val="TableGrid"/>
         <w:tblW w:w="0" w:type="auto"/>
         <w:tblLook w:val="04A0" w:firstRow="1" w:lastRow="0" w:firstColumn="1" w:lastColumn="0" w:noHBand="0" w:noVBand="1"/>
       </w:tblPr>
@@ -3793,7 +3793,7 @@
           </w:tcPr>
           <w:p>
             <w:pPr>
-              <w:pStyle w:val="Listenabsatz"/>
+              <w:pStyle w:val="ListParagraph"/>
               <w:numPr>
                 <w:ilvl w:val="0"/>
                 <w:numId w:val="5"/>
@@ -3805,7 +3805,7 @@
           </w:p>
           <w:p>
             <w:pPr>
-              <w:pStyle w:val="Listenabsatz"/>
+              <w:pStyle w:val="ListParagraph"/>
               <w:numPr>
                 <w:ilvl w:val="0"/>
                 <w:numId w:val="5"/>
@@ -3817,7 +3817,7 @@
           </w:p>
           <w:p>
             <w:pPr>
-              <w:pStyle w:val="Listenabsatz"/>
+              <w:pStyle w:val="ListParagraph"/>
               <w:numPr>
                 <w:ilvl w:val="0"/>
                 <w:numId w:val="5"/>
@@ -3829,7 +3829,7 @@
           </w:p>
           <w:p>
             <w:pPr>
-              <w:pStyle w:val="Listenabsatz"/>
+              <w:pStyle w:val="ListParagraph"/>
               <w:numPr>
                 <w:ilvl w:val="0"/>
                 <w:numId w:val="5"/>
@@ -3841,7 +3841,7 @@
           </w:p>
           <w:p>
             <w:pPr>
-              <w:pStyle w:val="Listenabsatz"/>
+              <w:pStyle w:val="ListParagraph"/>
               <w:numPr>
                 <w:ilvl w:val="0"/>
                 <w:numId w:val="5"/>
@@ -3853,7 +3853,7 @@
           </w:p>
           <w:p>
             <w:pPr>
-              <w:pStyle w:val="Listenabsatz"/>
+              <w:pStyle w:val="ListParagraph"/>
               <w:numPr>
                 <w:ilvl w:val="0"/>
                 <w:numId w:val="5"/>
@@ -3865,8 +3865,6 @@
             <w:r>
               <w:t>deployed on</w:t>
             </w:r>
-            <w:bookmarkStart w:id="18" w:name="_GoBack"/>
-            <w:bookmarkEnd w:id="18"/>
             <w:r>
               <w:t>f DSO technical platform (currently not in scope)</w:t>
             </w:r>
@@ -3914,7 +3912,7 @@
     </w:p>
     <w:tbl>
       <w:tblPr>
-        <w:tblStyle w:val="Tabellenraster"/>
+        <w:tblStyle w:val="TableGrid"/>
         <w:tblW w:w="0" w:type="auto"/>
         <w:tblLook w:val="04A0" w:firstRow="1" w:lastRow="0" w:firstColumn="1" w:lastColumn="0" w:noHBand="0" w:noVBand="1"/>
       </w:tblPr>
@@ -4071,7 +4069,7 @@
     </w:p>
     <w:tbl>
       <w:tblPr>
-        <w:tblStyle w:val="Tabellenraster"/>
+        <w:tblStyle w:val="TableGrid"/>
         <w:tblW w:w="0" w:type="auto"/>
         <w:tblLook w:val="04A0" w:firstRow="1" w:lastRow="0" w:firstColumn="1" w:lastColumn="0" w:noHBand="0" w:noVBand="1"/>
       </w:tblPr>
@@ -4181,6 +4179,19 @@
               </w:rPr>
               <w:t>A local energy community</w:t>
             </w:r>
+            <w:r>
+              <w:rPr>
+                <w:lang w:val="en-GB"/>
+              </w:rPr>
+              <w:t xml:space="preserve"> </w:t>
+            </w:r>
+            <w:r>
+              <w:rPr>
+                <w:highlight w:val="yellow"/>
+                <w:lang w:val="en-GB"/>
+              </w:rPr>
+              <w:t>– changes check</w:t>
+            </w:r>
           </w:p>
         </w:tc>
       </w:tr>
@@ -4336,7 +4347,7 @@
     </w:p>
     <w:tbl>
       <w:tblPr>
-        <w:tblStyle w:val="Tabellenraster"/>
+        <w:tblStyle w:val="TableGrid"/>
         <w:tblW w:w="0" w:type="auto"/>
         <w:tblLook w:val="04A0" w:firstRow="1" w:lastRow="0" w:firstColumn="1" w:lastColumn="0" w:noHBand="0" w:noVBand="1"/>
       </w:tblPr>
@@ -4413,21 +4424,21 @@
     </w:p>
     <w:p>
       <w:pPr>
-        <w:pStyle w:val="berschrift3"/>
-        <w:rPr>
-          <w:lang w:val="en-GB"/>
-        </w:rPr>
-      </w:pPr>
-      <w:bookmarkStart w:id="19" w:name="_Toc32586243"/>
-      <w:bookmarkStart w:id="20" w:name="_Toc32588266"/>
+        <w:pStyle w:val="Heading3"/>
+        <w:rPr>
+          <w:lang w:val="en-GB"/>
+        </w:rPr>
+      </w:pPr>
+      <w:bookmarkStart w:id="18" w:name="_Toc32586243"/>
+      <w:bookmarkStart w:id="19" w:name="_Toc32588266"/>
       <w:r>
         <w:rPr>
           <w:lang w:val="en-GB"/>
         </w:rPr>
         <w:t>Technical details</w:t>
       </w:r>
+      <w:bookmarkEnd w:id="18"/>
       <w:bookmarkEnd w:id="19"/>
-      <w:bookmarkEnd w:id="20"/>
     </w:p>
     <w:p>
       <w:pPr>
@@ -4485,7 +4496,7 @@
     </w:p>
     <w:tbl>
       <w:tblPr>
-        <w:tblStyle w:val="Tabellenraster"/>
+        <w:tblStyle w:val="TableGrid"/>
         <w:tblW w:w="0" w:type="auto"/>
         <w:tblLook w:val="04A0" w:firstRow="1" w:lastRow="0" w:firstColumn="1" w:lastColumn="0" w:noHBand="0" w:noVBand="1"/>
       </w:tblPr>
@@ -5423,7 +5434,7 @@
     </w:p>
     <w:tbl>
       <w:tblPr>
-        <w:tblStyle w:val="Tabellenraster"/>
+        <w:tblStyle w:val="TableGrid"/>
         <w:tblW w:w="0" w:type="auto"/>
         <w:tblLook w:val="04A0" w:firstRow="1" w:lastRow="0" w:firstColumn="1" w:lastColumn="0" w:noHBand="0" w:noVBand="1"/>
       </w:tblPr>
@@ -5484,7 +5495,7 @@
     </w:p>
     <w:tbl>
       <w:tblPr>
-        <w:tblStyle w:val="Tabellenraster"/>
+        <w:tblStyle w:val="TableGrid"/>
         <w:tblW w:w="0" w:type="auto"/>
         <w:tblLook w:val="04A0" w:firstRow="1" w:lastRow="0" w:firstColumn="1" w:lastColumn="0" w:noHBand="0" w:noVBand="1"/>
       </w:tblPr>
@@ -5553,25 +5564,25 @@
     </w:p>
     <w:p>
       <w:pPr>
-        <w:pStyle w:val="berschrift3"/>
-        <w:rPr>
-          <w:lang w:val="en-GB"/>
-        </w:rPr>
-      </w:pPr>
-      <w:bookmarkStart w:id="21" w:name="_Toc32586245"/>
-      <w:bookmarkStart w:id="22" w:name="_Toc32588267"/>
+        <w:pStyle w:val="Heading3"/>
+        <w:rPr>
+          <w:lang w:val="en-GB"/>
+        </w:rPr>
+      </w:pPr>
+      <w:bookmarkStart w:id="20" w:name="_Toc32586245"/>
+      <w:bookmarkStart w:id="21" w:name="_Toc32588267"/>
       <w:r>
         <w:rPr>
           <w:lang w:val="en-GB"/>
         </w:rPr>
         <w:t>Information exchange</w:t>
       </w:r>
+      <w:bookmarkEnd w:id="20"/>
       <w:bookmarkEnd w:id="21"/>
-      <w:bookmarkEnd w:id="22"/>
     </w:p>
     <w:tbl>
       <w:tblPr>
-        <w:tblStyle w:val="Tabellenraster"/>
+        <w:tblStyle w:val="TableGrid"/>
         <w:tblW w:w="0" w:type="auto"/>
         <w:tblLook w:val="04A0" w:firstRow="1" w:lastRow="0" w:firstColumn="1" w:lastColumn="0" w:noHBand="0" w:noVBand="1"/>
       </w:tblPr>
@@ -5608,7 +5619,7 @@
           </w:tcPr>
           <w:p>
             <w:pPr>
-              <w:pStyle w:val="Listenabsatz"/>
+              <w:pStyle w:val="ListParagraph"/>
               <w:numPr>
                 <w:ilvl w:val="0"/>
                 <w:numId w:val="6"/>
@@ -5623,7 +5634,7 @@
           </w:p>
           <w:p>
             <w:pPr>
-              <w:pStyle w:val="Listenabsatz"/>
+              <w:pStyle w:val="ListParagraph"/>
               <w:numPr>
                 <w:ilvl w:val="0"/>
                 <w:numId w:val="6"/>
@@ -5635,7 +5646,7 @@
           </w:p>
           <w:p>
             <w:pPr>
-              <w:pStyle w:val="Listenabsatz"/>
+              <w:pStyle w:val="ListParagraph"/>
               <w:numPr>
                 <w:ilvl w:val="0"/>
                 <w:numId w:val="6"/>
@@ -5647,7 +5658,7 @@
           </w:p>
           <w:p>
             <w:pPr>
-              <w:pStyle w:val="Listenabsatz"/>
+              <w:pStyle w:val="ListParagraph"/>
               <w:numPr>
                 <w:ilvl w:val="0"/>
                 <w:numId w:val="6"/>
@@ -5659,7 +5670,7 @@
           </w:p>
           <w:p>
             <w:pPr>
-              <w:pStyle w:val="Listenabsatz"/>
+              <w:pStyle w:val="ListParagraph"/>
               <w:numPr>
                 <w:ilvl w:val="0"/>
                 <w:numId w:val="6"/>
@@ -5671,7 +5682,7 @@
           </w:p>
           <w:p>
             <w:pPr>
-              <w:pStyle w:val="Listenabsatz"/>
+              <w:pStyle w:val="ListParagraph"/>
               <w:numPr>
                 <w:ilvl w:val="0"/>
                 <w:numId w:val="6"/>
@@ -5712,7 +5723,7 @@
           </w:tcPr>
           <w:p>
             <w:pPr>
-              <w:pStyle w:val="Listenabsatz"/>
+              <w:pStyle w:val="ListParagraph"/>
               <w:numPr>
                 <w:ilvl w:val="0"/>
                 <w:numId w:val="6"/>
@@ -5724,7 +5735,7 @@
           </w:p>
           <w:p>
             <w:pPr>
-              <w:pStyle w:val="Listenabsatz"/>
+              <w:pStyle w:val="ListParagraph"/>
               <w:numPr>
                 <w:ilvl w:val="0"/>
                 <w:numId w:val="6"/>
@@ -5736,7 +5747,7 @@
           </w:p>
           <w:p>
             <w:pPr>
-              <w:pStyle w:val="Listenabsatz"/>
+              <w:pStyle w:val="ListParagraph"/>
               <w:numPr>
                 <w:ilvl w:val="0"/>
                 <w:numId w:val="6"/>
@@ -5748,7 +5759,7 @@
           </w:p>
           <w:p>
             <w:pPr>
-              <w:pStyle w:val="Listenabsatz"/>
+              <w:pStyle w:val="ListParagraph"/>
               <w:numPr>
                 <w:ilvl w:val="0"/>
                 <w:numId w:val="6"/>
@@ -5789,7 +5800,7 @@
           </w:tcPr>
           <w:p>
             <w:pPr>
-              <w:pStyle w:val="Listenabsatz"/>
+              <w:pStyle w:val="ListParagraph"/>
               <w:numPr>
                 <w:ilvl w:val="0"/>
                 <w:numId w:val="6"/>
@@ -5801,7 +5812,7 @@
           </w:p>
           <w:p>
             <w:pPr>
-              <w:pStyle w:val="Listenabsatz"/>
+              <w:pStyle w:val="ListParagraph"/>
               <w:numPr>
                 <w:ilvl w:val="0"/>
                 <w:numId w:val="6"/>
@@ -5842,7 +5853,7 @@
           </w:tcPr>
           <w:p>
             <w:pPr>
-              <w:pStyle w:val="Listenabsatz"/>
+              <w:pStyle w:val="ListParagraph"/>
               <w:numPr>
                 <w:ilvl w:val="0"/>
                 <w:numId w:val="6"/>
@@ -5867,7 +5878,7 @@
                 <w:lang w:val="en-GB"/>
               </w:rPr>
             </w:pPr>
-            <w:commentRangeStart w:id="23"/>
+            <w:commentRangeStart w:id="22"/>
             <w:r>
               <w:rPr>
                 <w:i/>
@@ -5876,12 +5887,12 @@
               </w:rPr>
               <w:t>Which rules apply to the process</w:t>
             </w:r>
-            <w:commentRangeEnd w:id="23"/>
-            <w:r>
-              <w:rPr>
-                <w:rStyle w:val="Kommentarzeichen"/>
-              </w:rPr>
-              <w:commentReference w:id="23"/>
+            <w:commentRangeEnd w:id="22"/>
+            <w:r>
+              <w:rPr>
+                <w:rStyle w:val="CommentReference"/>
+              </w:rPr>
+              <w:commentReference w:id="22"/>
             </w:r>
           </w:p>
         </w:tc>
@@ -5891,7 +5902,7 @@
           </w:tcPr>
           <w:p>
             <w:pPr>
-              <w:pStyle w:val="Listenabsatz"/>
+              <w:pStyle w:val="ListParagraph"/>
               <w:numPr>
                 <w:ilvl w:val="0"/>
                 <w:numId w:val="6"/>
@@ -5913,14 +5924,14 @@
     </w:p>
     <w:p>
       <w:pPr>
-        <w:pStyle w:val="berschrift3"/>
-        <w:rPr>
-          <w:lang w:val="en-GB"/>
-        </w:rPr>
-      </w:pPr>
-      <w:bookmarkStart w:id="24" w:name="_Toc32586246"/>
-      <w:bookmarkStart w:id="25" w:name="_Toc32588268"/>
-      <w:commentRangeStart w:id="26"/>
+        <w:pStyle w:val="Heading3"/>
+        <w:rPr>
+          <w:lang w:val="en-GB"/>
+        </w:rPr>
+      </w:pPr>
+      <w:bookmarkStart w:id="23" w:name="_Toc32586246"/>
+      <w:bookmarkStart w:id="24" w:name="_Toc32588268"/>
+      <w:commentRangeStart w:id="25"/>
       <w:r>
         <w:rPr>
           <w:lang w:val="en-GB"/>
@@ -5933,12 +5944,12 @@
         </w:rPr>
         <w:t>terms and definition</w:t>
       </w:r>
+      <w:bookmarkEnd w:id="23"/>
       <w:bookmarkEnd w:id="24"/>
-      <w:bookmarkEnd w:id="25"/>
     </w:p>
     <w:tbl>
       <w:tblPr>
-        <w:tblStyle w:val="Tabellenraster"/>
+        <w:tblStyle w:val="TableGrid"/>
         <w:tblW w:w="0" w:type="auto"/>
         <w:tblLook w:val="04A0" w:firstRow="1" w:lastRow="0" w:firstColumn="1" w:lastColumn="0" w:noHBand="0" w:noVBand="1"/>
       </w:tblPr>
@@ -6056,44 +6067,44 @@
         </w:tc>
       </w:tr>
     </w:tbl>
-    <w:commentRangeEnd w:id="26"/>
-    <w:p>
-      <w:pPr>
-        <w:rPr>
-          <w:lang w:val="en-GB"/>
-        </w:rPr>
-      </w:pPr>
-      <w:r>
-        <w:rPr>
-          <w:rStyle w:val="Kommentarzeichen"/>
-        </w:rPr>
-        <w:commentReference w:id="26"/>
-      </w:r>
-    </w:p>
-    <w:p>
-      <w:pPr>
-        <w:pStyle w:val="berschrift3"/>
-        <w:rPr>
-          <w:lang w:val="en-GB"/>
-        </w:rPr>
-      </w:pPr>
-      <w:bookmarkStart w:id="27" w:name="_Toc32586247"/>
-      <w:bookmarkStart w:id="28" w:name="_Toc32588269"/>
-      <w:commentRangeStart w:id="29"/>
+    <w:commentRangeEnd w:id="25"/>
+    <w:p>
+      <w:pPr>
+        <w:rPr>
+          <w:lang w:val="en-GB"/>
+        </w:rPr>
+      </w:pPr>
+      <w:r>
+        <w:rPr>
+          <w:rStyle w:val="CommentReference"/>
+        </w:rPr>
+        <w:commentReference w:id="25"/>
+      </w:r>
+    </w:p>
+    <w:p>
+      <w:pPr>
+        <w:pStyle w:val="Heading3"/>
+        <w:rPr>
+          <w:lang w:val="en-GB"/>
+        </w:rPr>
+      </w:pPr>
+      <w:bookmarkStart w:id="26" w:name="_Toc32586247"/>
+      <w:bookmarkStart w:id="27" w:name="_Toc32588269"/>
+      <w:commentRangeStart w:id="28"/>
       <w:r>
         <w:rPr>
           <w:lang w:val="en-GB"/>
         </w:rPr>
         <w:t>Diagrams</w:t>
       </w:r>
+      <w:bookmarkEnd w:id="26"/>
+      <w:r>
+        <w:rPr>
+          <w:lang w:val="en-GB"/>
+        </w:rPr>
+        <w:t xml:space="preserve"> and activities list</w:t>
+      </w:r>
       <w:bookmarkEnd w:id="27"/>
-      <w:r>
-        <w:rPr>
-          <w:lang w:val="en-GB"/>
-        </w:rPr>
-        <w:t xml:space="preserve"> and activities list</w:t>
-      </w:r>
-      <w:bookmarkEnd w:id="28"/>
     </w:p>
     <w:p>
       <w:pPr>
@@ -6123,7 +6134,7 @@
     </w:p>
     <w:p>
       <w:pPr>
-        <w:pStyle w:val="Listenabsatz"/>
+        <w:pStyle w:val="ListParagraph"/>
       </w:pPr>
       <w:r>
         <w:lastRenderedPageBreak/>
@@ -6132,7 +6143,7 @@
     </w:p>
     <w:p>
       <w:pPr>
-        <w:pStyle w:val="Listenabsatz"/>
+        <w:pStyle w:val="ListParagraph"/>
       </w:pPr>
       <w:r>
         <w:t>UML Sequence Diagram</w:t>
@@ -6140,7 +6151,7 @@
     </w:p>
     <w:p>
       <w:pPr>
-        <w:pStyle w:val="Listenabsatz"/>
+        <w:pStyle w:val="ListParagraph"/>
         <w:numPr>
           <w:ilvl w:val="0"/>
           <w:numId w:val="0"/>
@@ -6190,7 +6201,7 @@
     </w:p>
     <w:tbl>
       <w:tblPr>
-        <w:tblStyle w:val="Tabellenraster"/>
+        <w:tblStyle w:val="TableGrid"/>
         <w:tblW w:w="0" w:type="auto"/>
         <w:tblLook w:val="04A0" w:firstRow="1" w:lastRow="0" w:firstColumn="1" w:lastColumn="0" w:noHBand="0" w:noVBand="1"/>
       </w:tblPr>
@@ -6251,25 +6262,25 @@
     </w:p>
     <w:p>
       <w:pPr>
-        <w:pStyle w:val="berschrift3"/>
-        <w:rPr>
-          <w:lang w:val="en-GB"/>
-        </w:rPr>
-      </w:pPr>
-      <w:bookmarkStart w:id="30" w:name="_Toc32586248"/>
-      <w:bookmarkStart w:id="31" w:name="_Toc32588270"/>
+        <w:pStyle w:val="Heading3"/>
+        <w:rPr>
+          <w:lang w:val="en-GB"/>
+        </w:rPr>
+      </w:pPr>
+      <w:bookmarkStart w:id="29" w:name="_Toc32586248"/>
+      <w:bookmarkStart w:id="30" w:name="_Toc32588270"/>
       <w:r>
         <w:rPr>
           <w:lang w:val="en-GB"/>
         </w:rPr>
         <w:t>KPIs</w:t>
       </w:r>
+      <w:bookmarkEnd w:id="29"/>
       <w:bookmarkEnd w:id="30"/>
-      <w:bookmarkEnd w:id="31"/>
     </w:p>
     <w:tbl>
       <w:tblPr>
-        <w:tblStyle w:val="Tabellenraster"/>
+        <w:tblStyle w:val="TableGrid"/>
         <w:tblW w:w="0" w:type="auto"/>
         <w:tblLook w:val="04A0" w:firstRow="1" w:lastRow="0" w:firstColumn="1" w:lastColumn="0" w:noHBand="0" w:noVBand="1"/>
       </w:tblPr>
@@ -6349,7 +6360,7 @@
     </w:tbl>
     <w:p>
       <w:pPr>
-        <w:pStyle w:val="berschrift1"/>
+        <w:pStyle w:val="Heading1"/>
         <w:rPr>
           <w:rFonts w:ascii="Arial" w:eastAsia="Times New Roman" w:hAnsi="Arial" w:cs="Times New Roman"/>
           <w:b/>
@@ -6360,16 +6371,16 @@
           <w:lang w:val="en-GB"/>
         </w:rPr>
       </w:pPr>
-      <w:bookmarkStart w:id="32" w:name="_Toc32586249"/>
-      <w:bookmarkStart w:id="33" w:name="_Toc32588271"/>
-      <w:commentRangeEnd w:id="29"/>
-      <w:r>
-        <w:rPr>
-          <w:rStyle w:val="Kommentarzeichen"/>
+      <w:bookmarkStart w:id="31" w:name="_Toc32586249"/>
+      <w:bookmarkStart w:id="32" w:name="_Toc32588271"/>
+      <w:commentRangeEnd w:id="28"/>
+      <w:r>
+        <w:rPr>
+          <w:rStyle w:val="CommentReference"/>
           <w:rFonts w:ascii="Arial" w:eastAsia="Times New Roman" w:hAnsi="Arial" w:cs="Times New Roman"/>
           <w:color w:val="auto"/>
         </w:rPr>
-        <w:commentReference w:id="29"/>
+        <w:commentReference w:id="28"/>
       </w:r>
       <w:r>
         <w:rPr>
@@ -6383,12 +6394,12 @@
         </w:rPr>
         <w:t>List of references</w:t>
       </w:r>
+      <w:bookmarkEnd w:id="31"/>
       <w:bookmarkEnd w:id="32"/>
-      <w:bookmarkEnd w:id="33"/>
-    </w:p>
-    <w:p>
-      <w:pPr>
-        <w:pStyle w:val="Listenabsatz"/>
+    </w:p>
+    <w:p>
+      <w:pPr>
+        <w:pStyle w:val="ListParagraph"/>
       </w:pPr>
       <w:r>
         <w:rPr>
@@ -6411,15 +6422,15 @@
 </file>
 
 <file path=word/comments.xml><?xml version="1.0" encoding="utf-8"?>
-<w:comments xmlns:wpc="http://schemas.microsoft.com/office/word/2010/wordprocessingCanvas" xmlns:cx="http://schemas.microsoft.com/office/drawing/2014/chartex" xmlns:cx1="http://schemas.microsoft.com/office/drawing/2015/9/8/chartex" xmlns:cx2="http://schemas.microsoft.com/office/drawing/2015/10/21/chartex" xmlns:cx3="http://schemas.microsoft.com/office/drawing/2016/5/9/chartex" xmlns:cx4="http://schemas.microsoft.com/office/drawing/2016/5/10/chartex" xmlns:cx5="http://schemas.microsoft.com/office/drawing/2016/5/11/chartex" xmlns:cx6="http://schemas.microsoft.com/office/drawing/2016/5/12/chartex" xmlns:cx7="http://schemas.microsoft.com/office/drawing/2016/5/13/chartex" xmlns:cx8="http://schemas.microsoft.com/office/drawing/2016/5/14/chartex" xmlns:mc="http://schemas.openxmlformats.org/markup-compatibility/2006" xmlns:aink="http://schemas.microsoft.com/office/drawing/2016/ink" xmlns:am3d="http://schemas.microsoft.com/office/drawing/2017/model3d" xmlns:o="urn:schemas-microsoft-com:office:office" xmlns:r="http://schemas.openxmlformats.org/officeDocument/2006/relationships" xmlns:m="http://schemas.openxmlformats.org/officeDocument/2006/math" xmlns:v="urn:schemas-microsoft-com:vml" xmlns:wp14="http://schemas.microsoft.com/office/word/2010/wordprocessingDrawing" xmlns:wp="http://schemas.openxmlformats.org/drawingml/2006/wordprocessingDrawing" xmlns:w10="urn:schemas-microsoft-com:office:word" xmlns:w="http://schemas.openxmlformats.org/wordprocessingml/2006/main" xmlns:w14="http://schemas.microsoft.com/office/word/2010/wordml" xmlns:w15="http://schemas.microsoft.com/office/word/2012/wordml" xmlns:w16cid="http://schemas.microsoft.com/office/word/2016/wordml/cid" xmlns:w16se="http://schemas.microsoft.com/office/word/2015/wordml/symex" xmlns:wpg="http://schemas.microsoft.com/office/word/2010/wordprocessingGroup" xmlns:wpi="http://schemas.microsoft.com/office/word/2010/wordprocessingInk" xmlns:wne="http://schemas.microsoft.com/office/word/2006/wordml" xmlns:wps="http://schemas.microsoft.com/office/word/2010/wordprocessingShape" mc:Ignorable="w14 w15 w16se w16cid wp14">
+<w:comments xmlns:wpc="http://schemas.microsoft.com/office/word/2010/wordprocessingCanvas" xmlns:cx="http://schemas.microsoft.com/office/drawing/2014/chartex" xmlns:cx1="http://schemas.microsoft.com/office/drawing/2015/9/8/chartex" xmlns:cx2="http://schemas.microsoft.com/office/drawing/2015/10/21/chartex" xmlns:cx3="http://schemas.microsoft.com/office/drawing/2016/5/9/chartex" xmlns:cx4="http://schemas.microsoft.com/office/drawing/2016/5/10/chartex" xmlns:cx5="http://schemas.microsoft.com/office/drawing/2016/5/11/chartex" xmlns:cx6="http://schemas.microsoft.com/office/drawing/2016/5/12/chartex" xmlns:cx7="http://schemas.microsoft.com/office/drawing/2016/5/13/chartex" xmlns:cx8="http://schemas.microsoft.com/office/drawing/2016/5/14/chartex" xmlns:mc="http://schemas.openxmlformats.org/markup-compatibility/2006" xmlns:aink="http://schemas.microsoft.com/office/drawing/2016/ink" xmlns:am3d="http://schemas.microsoft.com/office/drawing/2017/model3d" xmlns:o="urn:schemas-microsoft-com:office:office" xmlns:r="http://schemas.openxmlformats.org/officeDocument/2006/relationships" xmlns:m="http://schemas.openxmlformats.org/officeDocument/2006/math" xmlns:v="urn:schemas-microsoft-com:vml" xmlns:wp14="http://schemas.microsoft.com/office/word/2010/wordprocessingDrawing" xmlns:wp="http://schemas.openxmlformats.org/drawingml/2006/wordprocessingDrawing" xmlns:w10="urn:schemas-microsoft-com:office:word" xmlns:w="http://schemas.openxmlformats.org/wordprocessingml/2006/main" xmlns:w14="http://schemas.microsoft.com/office/word/2010/wordml" xmlns:w15="http://schemas.microsoft.com/office/word/2012/wordml" xmlns:w16cex="http://schemas.microsoft.com/office/word/2018/wordml/cex" xmlns:w16cid="http://schemas.microsoft.com/office/word/2016/wordml/cid" xmlns:w16="http://schemas.microsoft.com/office/word/2018/wordml" xmlns:w16se="http://schemas.microsoft.com/office/word/2015/wordml/symex" xmlns:wpg="http://schemas.microsoft.com/office/word/2010/wordprocessingGroup" xmlns:wpi="http://schemas.microsoft.com/office/word/2010/wordprocessingInk" xmlns:wne="http://schemas.microsoft.com/office/word/2006/wordml" xmlns:wps="http://schemas.microsoft.com/office/word/2010/wordprocessingShape" mc:Ignorable="w14 w15 w16se w16cid w16 w16cex wp14">
   <w:comment w:id="17" w:author="Gross, Thorsten" w:date="2020-03-06T09:35:00Z" w:initials="GT">
     <w:p>
       <w:pPr>
-        <w:pStyle w:val="Kommentartext"/>
-      </w:pPr>
-      <w:r>
-        <w:rPr>
-          <w:rStyle w:val="Kommentarzeichen"/>
+        <w:pStyle w:val="CommentText"/>
+      </w:pPr>
+      <w:r>
+        <w:rPr>
+          <w:rStyle w:val="CommentReference"/>
         </w:rPr>
         <w:annotationRef/>
       </w:r>
@@ -6428,14 +6439,14 @@
       </w:r>
     </w:p>
   </w:comment>
-  <w:comment w:id="23" w:author="Gross, Thorsten" w:date="2020-03-10T14:47:00Z" w:initials="GT">
-    <w:p>
-      <w:pPr>
-        <w:pStyle w:val="Kommentartext"/>
-      </w:pPr>
-      <w:r>
-        <w:rPr>
-          <w:rStyle w:val="Kommentarzeichen"/>
+  <w:comment w:id="22" w:author="Gross, Thorsten" w:date="2020-03-10T14:47:00Z" w:initials="GT">
+    <w:p>
+      <w:pPr>
+        <w:pStyle w:val="CommentText"/>
+      </w:pPr>
+      <w:r>
+        <w:rPr>
+          <w:rStyle w:val="CommentReference"/>
         </w:rPr>
         <w:annotationRef/>
       </w:r>
@@ -6455,14 +6466,14 @@
       </w:r>
     </w:p>
   </w:comment>
-  <w:comment w:id="26" w:author="kirsten.glennung" w:date="2020-03-05T13:54:00Z" w:initials="k">
-    <w:p>
-      <w:pPr>
-        <w:pStyle w:val="Kommentartext"/>
-      </w:pPr>
-      <w:r>
-        <w:rPr>
-          <w:rStyle w:val="Kommentarzeichen"/>
+  <w:comment w:id="25" w:author="kirsten.glennung" w:date="2020-03-05T13:54:00Z" w:initials="k">
+    <w:p>
+      <w:pPr>
+        <w:pStyle w:val="CommentText"/>
+      </w:pPr>
+      <w:r>
+        <w:rPr>
+          <w:rStyle w:val="CommentReference"/>
         </w:rPr>
         <w:annotationRef/>
       </w:r>
@@ -6471,14 +6482,14 @@
       </w:r>
     </w:p>
   </w:comment>
-  <w:comment w:id="29" w:author="kirsten.glennung" w:date="2020-03-05T13:54:00Z" w:initials="k">
-    <w:p>
-      <w:pPr>
-        <w:pStyle w:val="Kommentartext"/>
-      </w:pPr>
-      <w:r>
-        <w:rPr>
-          <w:rStyle w:val="Kommentarzeichen"/>
+  <w:comment w:id="28" w:author="kirsten.glennung" w:date="2020-03-05T13:54:00Z" w:initials="k">
+    <w:p>
+      <w:pPr>
+        <w:pStyle w:val="CommentText"/>
+      </w:pPr>
+      <w:r>
+        <w:rPr>
+          <w:rStyle w:val="CommentReference"/>
         </w:rPr>
         <w:annotationRef/>
       </w:r>
@@ -6491,7 +6502,7 @@
 </file>
 
 <file path=word/commentsExtended.xml><?xml version="1.0" encoding="utf-8"?>
-<w15:commentsEx xmlns:wpc="http://schemas.microsoft.com/office/word/2010/wordprocessingCanvas" xmlns:cx="http://schemas.microsoft.com/office/drawing/2014/chartex" xmlns:cx1="http://schemas.microsoft.com/office/drawing/2015/9/8/chartex" xmlns:cx2="http://schemas.microsoft.com/office/drawing/2015/10/21/chartex" xmlns:cx3="http://schemas.microsoft.com/office/drawing/2016/5/9/chartex" xmlns:cx4="http://schemas.microsoft.com/office/drawing/2016/5/10/chartex" xmlns:cx5="http://schemas.microsoft.com/office/drawing/2016/5/11/chartex" xmlns:cx6="http://schemas.microsoft.com/office/drawing/2016/5/12/chartex" xmlns:cx7="http://schemas.microsoft.com/office/drawing/2016/5/13/chartex" xmlns:cx8="http://schemas.microsoft.com/office/drawing/2016/5/14/chartex" xmlns:mc="http://schemas.openxmlformats.org/markup-compatibility/2006" xmlns:aink="http://schemas.microsoft.com/office/drawing/2016/ink" xmlns:am3d="http://schemas.microsoft.com/office/drawing/2017/model3d" xmlns:o="urn:schemas-microsoft-com:office:office" xmlns:r="http://schemas.openxmlformats.org/officeDocument/2006/relationships" xmlns:m="http://schemas.openxmlformats.org/officeDocument/2006/math" xmlns:v="urn:schemas-microsoft-com:vml" xmlns:wp14="http://schemas.microsoft.com/office/word/2010/wordprocessingDrawing" xmlns:wp="http://schemas.openxmlformats.org/drawingml/2006/wordprocessingDrawing" xmlns:w10="urn:schemas-microsoft-com:office:word" xmlns:w="http://schemas.openxmlformats.org/wordprocessingml/2006/main" xmlns:w14="http://schemas.microsoft.com/office/word/2010/wordml" xmlns:w15="http://schemas.microsoft.com/office/word/2012/wordml" xmlns:w16cid="http://schemas.microsoft.com/office/word/2016/wordml/cid" xmlns:w16se="http://schemas.microsoft.com/office/word/2015/wordml/symex" xmlns:wpg="http://schemas.microsoft.com/office/word/2010/wordprocessingGroup" xmlns:wpi="http://schemas.microsoft.com/office/word/2010/wordprocessingInk" xmlns:wne="http://schemas.microsoft.com/office/word/2006/wordml" xmlns:wps="http://schemas.microsoft.com/office/word/2010/wordprocessingShape" mc:Ignorable="w14 w15 w16se w16cid wp14">
+<w15:commentsEx xmlns:wpc="http://schemas.microsoft.com/office/word/2010/wordprocessingCanvas" xmlns:cx="http://schemas.microsoft.com/office/drawing/2014/chartex" xmlns:cx1="http://schemas.microsoft.com/office/drawing/2015/9/8/chartex" xmlns:cx2="http://schemas.microsoft.com/office/drawing/2015/10/21/chartex" xmlns:cx3="http://schemas.microsoft.com/office/drawing/2016/5/9/chartex" xmlns:cx4="http://schemas.microsoft.com/office/drawing/2016/5/10/chartex" xmlns:cx5="http://schemas.microsoft.com/office/drawing/2016/5/11/chartex" xmlns:cx6="http://schemas.microsoft.com/office/drawing/2016/5/12/chartex" xmlns:cx7="http://schemas.microsoft.com/office/drawing/2016/5/13/chartex" xmlns:cx8="http://schemas.microsoft.com/office/drawing/2016/5/14/chartex" xmlns:mc="http://schemas.openxmlformats.org/markup-compatibility/2006" xmlns:aink="http://schemas.microsoft.com/office/drawing/2016/ink" xmlns:am3d="http://schemas.microsoft.com/office/drawing/2017/model3d" xmlns:o="urn:schemas-microsoft-com:office:office" xmlns:r="http://schemas.openxmlformats.org/officeDocument/2006/relationships" xmlns:m="http://schemas.openxmlformats.org/officeDocument/2006/math" xmlns:v="urn:schemas-microsoft-com:vml" xmlns:wp14="http://schemas.microsoft.com/office/word/2010/wordprocessingDrawing" xmlns:wp="http://schemas.openxmlformats.org/drawingml/2006/wordprocessingDrawing" xmlns:w10="urn:schemas-microsoft-com:office:word" xmlns:w="http://schemas.openxmlformats.org/wordprocessingml/2006/main" xmlns:w14="http://schemas.microsoft.com/office/word/2010/wordml" xmlns:w15="http://schemas.microsoft.com/office/word/2012/wordml" xmlns:w16cex="http://schemas.microsoft.com/office/word/2018/wordml/cex" xmlns:w16cid="http://schemas.microsoft.com/office/word/2016/wordml/cid" xmlns:w16="http://schemas.microsoft.com/office/word/2018/wordml" xmlns:w16se="http://schemas.microsoft.com/office/word/2015/wordml/symex" xmlns:wpg="http://schemas.microsoft.com/office/word/2010/wordprocessingGroup" xmlns:wpi="http://schemas.microsoft.com/office/word/2010/wordprocessingInk" xmlns:wne="http://schemas.microsoft.com/office/word/2006/wordml" xmlns:wps="http://schemas.microsoft.com/office/word/2010/wordprocessingShape" mc:Ignorable="w14 w15 w16se w16cid w16 w16cex wp14">
   <w15:commentEx w15:paraId="5E220C30" w15:done="0"/>
   <w15:commentEx w15:paraId="1EF45823" w15:done="0"/>
   <w15:commentEx w15:paraId="10090852" w15:done="0"/>
@@ -6500,7 +6511,7 @@
 </file>
 
 <file path=word/commentsIds.xml><?xml version="1.0" encoding="utf-8"?>
-<w16cid:commentsIds xmlns:wpc="http://schemas.microsoft.com/office/word/2010/wordprocessingCanvas" xmlns:cx="http://schemas.microsoft.com/office/drawing/2014/chartex" xmlns:cx1="http://schemas.microsoft.com/office/drawing/2015/9/8/chartex" xmlns:cx2="http://schemas.microsoft.com/office/drawing/2015/10/21/chartex" xmlns:cx3="http://schemas.microsoft.com/office/drawing/2016/5/9/chartex" xmlns:cx4="http://schemas.microsoft.com/office/drawing/2016/5/10/chartex" xmlns:cx5="http://schemas.microsoft.com/office/drawing/2016/5/11/chartex" xmlns:cx6="http://schemas.microsoft.com/office/drawing/2016/5/12/chartex" xmlns:cx7="http://schemas.microsoft.com/office/drawing/2016/5/13/chartex" xmlns:cx8="http://schemas.microsoft.com/office/drawing/2016/5/14/chartex" xmlns:mc="http://schemas.openxmlformats.org/markup-compatibility/2006" xmlns:aink="http://schemas.microsoft.com/office/drawing/2016/ink" xmlns:am3d="http://schemas.microsoft.com/office/drawing/2017/model3d" xmlns:o="urn:schemas-microsoft-com:office:office" xmlns:r="http://schemas.openxmlformats.org/officeDocument/2006/relationships" xmlns:m="http://schemas.openxmlformats.org/officeDocument/2006/math" xmlns:v="urn:schemas-microsoft-com:vml" xmlns:wp14="http://schemas.microsoft.com/office/word/2010/wordprocessingDrawing" xmlns:wp="http://schemas.openxmlformats.org/drawingml/2006/wordprocessingDrawing" xmlns:w10="urn:schemas-microsoft-com:office:word" xmlns:w="http://schemas.openxmlformats.org/wordprocessingml/2006/main" xmlns:w14="http://schemas.microsoft.com/office/word/2010/wordml" xmlns:w15="http://schemas.microsoft.com/office/word/2012/wordml" xmlns:w16cid="http://schemas.microsoft.com/office/word/2016/wordml/cid" xmlns:w16se="http://schemas.microsoft.com/office/word/2015/wordml/symex" xmlns:wpg="http://schemas.microsoft.com/office/word/2010/wordprocessingGroup" xmlns:wpi="http://schemas.microsoft.com/office/word/2010/wordprocessingInk" xmlns:wne="http://schemas.microsoft.com/office/word/2006/wordml" xmlns:wps="http://schemas.microsoft.com/office/word/2010/wordprocessingShape" mc:Ignorable="w14 w15 w16se w16cid wp14">
+<w16cid:commentsIds xmlns:wpc="http://schemas.microsoft.com/office/word/2010/wordprocessingCanvas" xmlns:cx="http://schemas.microsoft.com/office/drawing/2014/chartex" xmlns:cx1="http://schemas.microsoft.com/office/drawing/2015/9/8/chartex" xmlns:cx2="http://schemas.microsoft.com/office/drawing/2015/10/21/chartex" xmlns:cx3="http://schemas.microsoft.com/office/drawing/2016/5/9/chartex" xmlns:cx4="http://schemas.microsoft.com/office/drawing/2016/5/10/chartex" xmlns:cx5="http://schemas.microsoft.com/office/drawing/2016/5/11/chartex" xmlns:cx6="http://schemas.microsoft.com/office/drawing/2016/5/12/chartex" xmlns:cx7="http://schemas.microsoft.com/office/drawing/2016/5/13/chartex" xmlns:cx8="http://schemas.microsoft.com/office/drawing/2016/5/14/chartex" xmlns:mc="http://schemas.openxmlformats.org/markup-compatibility/2006" xmlns:aink="http://schemas.microsoft.com/office/drawing/2016/ink" xmlns:am3d="http://schemas.microsoft.com/office/drawing/2017/model3d" xmlns:o="urn:schemas-microsoft-com:office:office" xmlns:r="http://schemas.openxmlformats.org/officeDocument/2006/relationships" xmlns:m="http://schemas.openxmlformats.org/officeDocument/2006/math" xmlns:v="urn:schemas-microsoft-com:vml" xmlns:wp14="http://schemas.microsoft.com/office/word/2010/wordprocessingDrawing" xmlns:wp="http://schemas.openxmlformats.org/drawingml/2006/wordprocessingDrawing" xmlns:w10="urn:schemas-microsoft-com:office:word" xmlns:w="http://schemas.openxmlformats.org/wordprocessingml/2006/main" xmlns:w14="http://schemas.microsoft.com/office/word/2010/wordml" xmlns:w15="http://schemas.microsoft.com/office/word/2012/wordml" xmlns:w16cex="http://schemas.microsoft.com/office/word/2018/wordml/cex" xmlns:w16cid="http://schemas.microsoft.com/office/word/2016/wordml/cid" xmlns:w16="http://schemas.microsoft.com/office/word/2018/wordml" xmlns:w16se="http://schemas.microsoft.com/office/word/2015/wordml/symex" xmlns:wpg="http://schemas.microsoft.com/office/word/2010/wordprocessingGroup" xmlns:wpi="http://schemas.microsoft.com/office/word/2010/wordprocessingInk" xmlns:wne="http://schemas.microsoft.com/office/word/2006/wordml" xmlns:wps="http://schemas.microsoft.com/office/word/2010/wordprocessingShape" mc:Ignorable="w14 w15 w16se w16cid w16 w16cex wp14">
   <w16cid:commentId w16cid:paraId="5E220C30" w16cid:durableId="220C97EB"/>
   <w16cid:commentId w16cid:paraId="1EF45823" w16cid:durableId="2212271A"/>
   <w16cid:commentId w16cid:paraId="10090852" w16cid:durableId="220B831E"/>
@@ -6509,7 +6520,7 @@
 </file>
 
 <file path=word/endnotes.xml><?xml version="1.0" encoding="utf-8"?>
-<w:endnotes xmlns:wpc="http://schemas.microsoft.com/office/word/2010/wordprocessingCanvas" xmlns:cx="http://schemas.microsoft.com/office/drawing/2014/chartex" xmlns:cx1="http://schemas.microsoft.com/office/drawing/2015/9/8/chartex" xmlns:cx2="http://schemas.microsoft.com/office/drawing/2015/10/21/chartex" xmlns:cx3="http://schemas.microsoft.com/office/drawing/2016/5/9/chartex" xmlns:cx4="http://schemas.microsoft.com/office/drawing/2016/5/10/chartex" xmlns:cx5="http://schemas.microsoft.com/office/drawing/2016/5/11/chartex" xmlns:cx6="http://schemas.microsoft.com/office/drawing/2016/5/12/chartex" xmlns:cx7="http://schemas.microsoft.com/office/drawing/2016/5/13/chartex" xmlns:cx8="http://schemas.microsoft.com/office/drawing/2016/5/14/chartex" xmlns:mc="http://schemas.openxmlformats.org/markup-compatibility/2006" xmlns:aink="http://schemas.microsoft.com/office/drawing/2016/ink" xmlns:am3d="http://schemas.microsoft.com/office/drawing/2017/model3d" xmlns:o="urn:schemas-microsoft-com:office:office" xmlns:r="http://schemas.openxmlformats.org/officeDocument/2006/relationships" xmlns:m="http://schemas.openxmlformats.org/officeDocument/2006/math" xmlns:v="urn:schemas-microsoft-com:vml" xmlns:wp14="http://schemas.microsoft.com/office/word/2010/wordprocessingDrawing" xmlns:wp="http://schemas.openxmlformats.org/drawingml/2006/wordprocessingDrawing" xmlns:w10="urn:schemas-microsoft-com:office:word" xmlns:w="http://schemas.openxmlformats.org/wordprocessingml/2006/main" xmlns:w14="http://schemas.microsoft.com/office/word/2010/wordml" xmlns:w15="http://schemas.microsoft.com/office/word/2012/wordml" xmlns:w16cid="http://schemas.microsoft.com/office/word/2016/wordml/cid" xmlns:w16se="http://schemas.microsoft.com/office/word/2015/wordml/symex" xmlns:wpg="http://schemas.microsoft.com/office/word/2010/wordprocessingGroup" xmlns:wpi="http://schemas.microsoft.com/office/word/2010/wordprocessingInk" xmlns:wne="http://schemas.microsoft.com/office/word/2006/wordml" xmlns:wps="http://schemas.microsoft.com/office/word/2010/wordprocessingShape" mc:Ignorable="w14 w15 w16se w16cid wp14">
+<w:endnotes xmlns:wpc="http://schemas.microsoft.com/office/word/2010/wordprocessingCanvas" xmlns:cx="http://schemas.microsoft.com/office/drawing/2014/chartex" xmlns:cx1="http://schemas.microsoft.com/office/drawing/2015/9/8/chartex" xmlns:cx2="http://schemas.microsoft.com/office/drawing/2015/10/21/chartex" xmlns:cx3="http://schemas.microsoft.com/office/drawing/2016/5/9/chartex" xmlns:cx4="http://schemas.microsoft.com/office/drawing/2016/5/10/chartex" xmlns:cx5="http://schemas.microsoft.com/office/drawing/2016/5/11/chartex" xmlns:cx6="http://schemas.microsoft.com/office/drawing/2016/5/12/chartex" xmlns:cx7="http://schemas.microsoft.com/office/drawing/2016/5/13/chartex" xmlns:cx8="http://schemas.microsoft.com/office/drawing/2016/5/14/chartex" xmlns:mc="http://schemas.openxmlformats.org/markup-compatibility/2006" xmlns:aink="http://schemas.microsoft.com/office/drawing/2016/ink" xmlns:am3d="http://schemas.microsoft.com/office/drawing/2017/model3d" xmlns:o="urn:schemas-microsoft-com:office:office" xmlns:r="http://schemas.openxmlformats.org/officeDocument/2006/relationships" xmlns:m="http://schemas.openxmlformats.org/officeDocument/2006/math" xmlns:v="urn:schemas-microsoft-com:vml" xmlns:wp14="http://schemas.microsoft.com/office/word/2010/wordprocessingDrawing" xmlns:wp="http://schemas.openxmlformats.org/drawingml/2006/wordprocessingDrawing" xmlns:w10="urn:schemas-microsoft-com:office:word" xmlns:w="http://schemas.openxmlformats.org/wordprocessingml/2006/main" xmlns:w14="http://schemas.microsoft.com/office/word/2010/wordml" xmlns:w15="http://schemas.microsoft.com/office/word/2012/wordml" xmlns:w16cex="http://schemas.microsoft.com/office/word/2018/wordml/cex" xmlns:w16cid="http://schemas.microsoft.com/office/word/2016/wordml/cid" xmlns:w16="http://schemas.microsoft.com/office/word/2018/wordml" xmlns:w16se="http://schemas.microsoft.com/office/word/2015/wordml/symex" xmlns:wpg="http://schemas.microsoft.com/office/word/2010/wordprocessingGroup" xmlns:wpi="http://schemas.microsoft.com/office/word/2010/wordprocessingInk" xmlns:wne="http://schemas.microsoft.com/office/word/2006/wordml" xmlns:wps="http://schemas.microsoft.com/office/word/2010/wordprocessingShape" mc:Ignorable="w14 w15 w16se w16cid w16 w16cex wp14">
   <w:endnote w:type="separator" w:id="-1">
     <w:p>
       <w:pPr>
@@ -6534,98 +6545,98 @@
 </file>
 
 <file path=word/footer1.xml><?xml version="1.0" encoding="utf-8"?>
-<w:ftr xmlns:wpc="http://schemas.microsoft.com/office/word/2010/wordprocessingCanvas" xmlns:cx="http://schemas.microsoft.com/office/drawing/2014/chartex" xmlns:cx1="http://schemas.microsoft.com/office/drawing/2015/9/8/chartex" xmlns:cx2="http://schemas.microsoft.com/office/drawing/2015/10/21/chartex" xmlns:cx3="http://schemas.microsoft.com/office/drawing/2016/5/9/chartex" xmlns:cx4="http://schemas.microsoft.com/office/drawing/2016/5/10/chartex" xmlns:cx5="http://schemas.microsoft.com/office/drawing/2016/5/11/chartex" xmlns:cx6="http://schemas.microsoft.com/office/drawing/2016/5/12/chartex" xmlns:cx7="http://schemas.microsoft.com/office/drawing/2016/5/13/chartex" xmlns:cx8="http://schemas.microsoft.com/office/drawing/2016/5/14/chartex" xmlns:mc="http://schemas.openxmlformats.org/markup-compatibility/2006" xmlns:aink="http://schemas.microsoft.com/office/drawing/2016/ink" xmlns:am3d="http://schemas.microsoft.com/office/drawing/2017/model3d" xmlns:o="urn:schemas-microsoft-com:office:office" xmlns:r="http://schemas.openxmlformats.org/officeDocument/2006/relationships" xmlns:m="http://schemas.openxmlformats.org/officeDocument/2006/math" xmlns:v="urn:schemas-microsoft-com:vml" xmlns:wp14="http://schemas.microsoft.com/office/word/2010/wordprocessingDrawing" xmlns:wp="http://schemas.openxmlformats.org/drawingml/2006/wordprocessingDrawing" xmlns:w10="urn:schemas-microsoft-com:office:word" xmlns:w="http://schemas.openxmlformats.org/wordprocessingml/2006/main" xmlns:w14="http://schemas.microsoft.com/office/word/2010/wordml" xmlns:w15="http://schemas.microsoft.com/office/word/2012/wordml" xmlns:w16cid="http://schemas.microsoft.com/office/word/2016/wordml/cid" xmlns:w16se="http://schemas.microsoft.com/office/word/2015/wordml/symex" xmlns:wpg="http://schemas.microsoft.com/office/word/2010/wordprocessingGroup" xmlns:wpi="http://schemas.microsoft.com/office/word/2010/wordprocessingInk" xmlns:wne="http://schemas.microsoft.com/office/word/2006/wordml" xmlns:wps="http://schemas.microsoft.com/office/word/2010/wordprocessingShape" mc:Ignorable="w14 w15 w16se w16cid wp14">
+<w:ftr xmlns:wpc="http://schemas.microsoft.com/office/word/2010/wordprocessingCanvas" xmlns:cx="http://schemas.microsoft.com/office/drawing/2014/chartex" xmlns:cx1="http://schemas.microsoft.com/office/drawing/2015/9/8/chartex" xmlns:cx2="http://schemas.microsoft.com/office/drawing/2015/10/21/chartex" xmlns:cx3="http://schemas.microsoft.com/office/drawing/2016/5/9/chartex" xmlns:cx4="http://schemas.microsoft.com/office/drawing/2016/5/10/chartex" xmlns:cx5="http://schemas.microsoft.com/office/drawing/2016/5/11/chartex" xmlns:cx6="http://schemas.microsoft.com/office/drawing/2016/5/12/chartex" xmlns:cx7="http://schemas.microsoft.com/office/drawing/2016/5/13/chartex" xmlns:cx8="http://schemas.microsoft.com/office/drawing/2016/5/14/chartex" xmlns:mc="http://schemas.openxmlformats.org/markup-compatibility/2006" xmlns:aink="http://schemas.microsoft.com/office/drawing/2016/ink" xmlns:am3d="http://schemas.microsoft.com/office/drawing/2017/model3d" xmlns:o="urn:schemas-microsoft-com:office:office" xmlns:r="http://schemas.openxmlformats.org/officeDocument/2006/relationships" xmlns:m="http://schemas.openxmlformats.org/officeDocument/2006/math" xmlns:v="urn:schemas-microsoft-com:vml" xmlns:wp14="http://schemas.microsoft.com/office/word/2010/wordprocessingDrawing" xmlns:wp="http://schemas.openxmlformats.org/drawingml/2006/wordprocessingDrawing" xmlns:w10="urn:schemas-microsoft-com:office:word" xmlns:w="http://schemas.openxmlformats.org/wordprocessingml/2006/main" xmlns:w14="http://schemas.microsoft.com/office/word/2010/wordml" xmlns:w15="http://schemas.microsoft.com/office/word/2012/wordml" xmlns:w16cex="http://schemas.microsoft.com/office/word/2018/wordml/cex" xmlns:w16cid="http://schemas.microsoft.com/office/word/2016/wordml/cid" xmlns:w16="http://schemas.microsoft.com/office/word/2018/wordml" xmlns:w16se="http://schemas.microsoft.com/office/word/2015/wordml/symex" xmlns:wpg="http://schemas.microsoft.com/office/word/2010/wordprocessingGroup" xmlns:wpi="http://schemas.microsoft.com/office/word/2010/wordprocessingInk" xmlns:wne="http://schemas.microsoft.com/office/word/2006/wordml" xmlns:wps="http://schemas.microsoft.com/office/word/2010/wordprocessingShape" mc:Ignorable="w14 w15 w16se w16cid w16 w16cex wp14">
   <w:p>
     <w:pPr>
-      <w:pStyle w:val="Fuzeile"/>
+      <w:pStyle w:val="Footer"/>
       <w:rPr>
         <w:lang w:val="fr-BE"/>
       </w:rPr>
     </w:pPr>
     <w:r>
       <w:rPr>
-        <w:rStyle w:val="Seitenzahl"/>
+        <w:rStyle w:val="PageNumber"/>
       </w:rPr>
       <w:tab/>
     </w:r>
     <w:r>
       <w:rPr>
-        <w:rStyle w:val="Seitenzahl"/>
+        <w:rStyle w:val="PageNumber"/>
       </w:rPr>
       <w:tab/>
       <w:t xml:space="preserve">Page </w:t>
     </w:r>
     <w:r>
       <w:rPr>
-        <w:rStyle w:val="Seitenzahl"/>
+        <w:rStyle w:val="PageNumber"/>
       </w:rPr>
       <w:fldChar w:fldCharType="begin"/>
     </w:r>
     <w:r>
       <w:rPr>
-        <w:rStyle w:val="Seitenzahl"/>
+        <w:rStyle w:val="PageNumber"/>
       </w:rPr>
       <w:instrText xml:space="preserve"> PAGE </w:instrText>
     </w:r>
     <w:r>
       <w:rPr>
-        <w:rStyle w:val="Seitenzahl"/>
+        <w:rStyle w:val="PageNumber"/>
       </w:rPr>
       <w:fldChar w:fldCharType="separate"/>
     </w:r>
     <w:r>
       <w:rPr>
-        <w:rStyle w:val="Seitenzahl"/>
+        <w:rStyle w:val="PageNumber"/>
         <w:noProof/>
       </w:rPr>
       <w:t>4</w:t>
     </w:r>
     <w:r>
       <w:rPr>
-        <w:rStyle w:val="Seitenzahl"/>
+        <w:rStyle w:val="PageNumber"/>
       </w:rPr>
       <w:fldChar w:fldCharType="end"/>
     </w:r>
     <w:r>
       <w:rPr>
-        <w:rStyle w:val="Seitenzahl"/>
+        <w:rStyle w:val="PageNumber"/>
       </w:rPr>
       <w:t xml:space="preserve"> (</w:t>
     </w:r>
     <w:r>
       <w:rPr>
-        <w:rStyle w:val="Seitenzahl"/>
+        <w:rStyle w:val="PageNumber"/>
       </w:rPr>
       <w:fldChar w:fldCharType="begin"/>
     </w:r>
     <w:r>
       <w:rPr>
-        <w:rStyle w:val="Seitenzahl"/>
+        <w:rStyle w:val="PageNumber"/>
       </w:rPr>
       <w:instrText xml:space="preserve"> NUMPAGES </w:instrText>
     </w:r>
     <w:r>
       <w:rPr>
-        <w:rStyle w:val="Seitenzahl"/>
+        <w:rStyle w:val="PageNumber"/>
       </w:rPr>
       <w:fldChar w:fldCharType="separate"/>
     </w:r>
     <w:r>
       <w:rPr>
-        <w:rStyle w:val="Seitenzahl"/>
+        <w:rStyle w:val="PageNumber"/>
         <w:noProof/>
       </w:rPr>
       <w:t>28</w:t>
     </w:r>
     <w:r>
       <w:rPr>
-        <w:rStyle w:val="Seitenzahl"/>
+        <w:rStyle w:val="PageNumber"/>
       </w:rPr>
       <w:fldChar w:fldCharType="end"/>
     </w:r>
     <w:r>
       <w:rPr>
-        <w:rStyle w:val="Seitenzahl"/>
+        <w:rStyle w:val="PageNumber"/>
       </w:rPr>
       <w:t>)</w:t>
     </w:r>
@@ -6634,7 +6645,7 @@
 </file>
 
 <file path=word/footnotes.xml><?xml version="1.0" encoding="utf-8"?>
-<w:footnotes xmlns:wpc="http://schemas.microsoft.com/office/word/2010/wordprocessingCanvas" xmlns:cx="http://schemas.microsoft.com/office/drawing/2014/chartex" xmlns:cx1="http://schemas.microsoft.com/office/drawing/2015/9/8/chartex" xmlns:cx2="http://schemas.microsoft.com/office/drawing/2015/10/21/chartex" xmlns:cx3="http://schemas.microsoft.com/office/drawing/2016/5/9/chartex" xmlns:cx4="http://schemas.microsoft.com/office/drawing/2016/5/10/chartex" xmlns:cx5="http://schemas.microsoft.com/office/drawing/2016/5/11/chartex" xmlns:cx6="http://schemas.microsoft.com/office/drawing/2016/5/12/chartex" xmlns:cx7="http://schemas.microsoft.com/office/drawing/2016/5/13/chartex" xmlns:cx8="http://schemas.microsoft.com/office/drawing/2016/5/14/chartex" xmlns:mc="http://schemas.openxmlformats.org/markup-compatibility/2006" xmlns:aink="http://schemas.microsoft.com/office/drawing/2016/ink" xmlns:am3d="http://schemas.microsoft.com/office/drawing/2017/model3d" xmlns:o="urn:schemas-microsoft-com:office:office" xmlns:r="http://schemas.openxmlformats.org/officeDocument/2006/relationships" xmlns:m="http://schemas.openxmlformats.org/officeDocument/2006/math" xmlns:v="urn:schemas-microsoft-com:vml" xmlns:wp14="http://schemas.microsoft.com/office/word/2010/wordprocessingDrawing" xmlns:wp="http://schemas.openxmlformats.org/drawingml/2006/wordprocessingDrawing" xmlns:w10="urn:schemas-microsoft-com:office:word" xmlns:w="http://schemas.openxmlformats.org/wordprocessingml/2006/main" xmlns:w14="http://schemas.microsoft.com/office/word/2010/wordml" xmlns:w15="http://schemas.microsoft.com/office/word/2012/wordml" xmlns:w16cid="http://schemas.microsoft.com/office/word/2016/wordml/cid" xmlns:w16se="http://schemas.microsoft.com/office/word/2015/wordml/symex" xmlns:wpg="http://schemas.microsoft.com/office/word/2010/wordprocessingGroup" xmlns:wpi="http://schemas.microsoft.com/office/word/2010/wordprocessingInk" xmlns:wne="http://schemas.microsoft.com/office/word/2006/wordml" xmlns:wps="http://schemas.microsoft.com/office/word/2010/wordprocessingShape" mc:Ignorable="w14 w15 w16se w16cid wp14">
+<w:footnotes xmlns:wpc="http://schemas.microsoft.com/office/word/2010/wordprocessingCanvas" xmlns:cx="http://schemas.microsoft.com/office/drawing/2014/chartex" xmlns:cx1="http://schemas.microsoft.com/office/drawing/2015/9/8/chartex" xmlns:cx2="http://schemas.microsoft.com/office/drawing/2015/10/21/chartex" xmlns:cx3="http://schemas.microsoft.com/office/drawing/2016/5/9/chartex" xmlns:cx4="http://schemas.microsoft.com/office/drawing/2016/5/10/chartex" xmlns:cx5="http://schemas.microsoft.com/office/drawing/2016/5/11/chartex" xmlns:cx6="http://schemas.microsoft.com/office/drawing/2016/5/12/chartex" xmlns:cx7="http://schemas.microsoft.com/office/drawing/2016/5/13/chartex" xmlns:cx8="http://schemas.microsoft.com/office/drawing/2016/5/14/chartex" xmlns:mc="http://schemas.openxmlformats.org/markup-compatibility/2006" xmlns:aink="http://schemas.microsoft.com/office/drawing/2016/ink" xmlns:am3d="http://schemas.microsoft.com/office/drawing/2017/model3d" xmlns:o="urn:schemas-microsoft-com:office:office" xmlns:r="http://schemas.openxmlformats.org/officeDocument/2006/relationships" xmlns:m="http://schemas.openxmlformats.org/officeDocument/2006/math" xmlns:v="urn:schemas-microsoft-com:vml" xmlns:wp14="http://schemas.microsoft.com/office/word/2010/wordprocessingDrawing" xmlns:wp="http://schemas.openxmlformats.org/drawingml/2006/wordprocessingDrawing" xmlns:w10="urn:schemas-microsoft-com:office:word" xmlns:w="http://schemas.openxmlformats.org/wordprocessingml/2006/main" xmlns:w14="http://schemas.microsoft.com/office/word/2010/wordml" xmlns:w15="http://schemas.microsoft.com/office/word/2012/wordml" xmlns:w16cex="http://schemas.microsoft.com/office/word/2018/wordml/cex" xmlns:w16cid="http://schemas.microsoft.com/office/word/2016/wordml/cid" xmlns:w16="http://schemas.microsoft.com/office/word/2018/wordml" xmlns:w16se="http://schemas.microsoft.com/office/word/2015/wordml/symex" xmlns:wpg="http://schemas.microsoft.com/office/word/2010/wordprocessingGroup" xmlns:wpi="http://schemas.microsoft.com/office/word/2010/wordprocessingInk" xmlns:wne="http://schemas.microsoft.com/office/word/2006/wordml" xmlns:wps="http://schemas.microsoft.com/office/word/2010/wordprocessingShape" mc:Ignorable="w14 w15 w16se w16cid w16 w16cex wp14">
   <w:footnote w:type="separator" w:id="-1">
     <w:p>
       <w:pPr>
@@ -6659,10 +6670,10 @@
 </file>
 
 <file path=word/header1.xml><?xml version="1.0" encoding="utf-8"?>
-<w:hdr xmlns:wpc="http://schemas.microsoft.com/office/word/2010/wordprocessingCanvas" xmlns:cx="http://schemas.microsoft.com/office/drawing/2014/chartex" xmlns:cx1="http://schemas.microsoft.com/office/drawing/2015/9/8/chartex" xmlns:cx2="http://schemas.microsoft.com/office/drawing/2015/10/21/chartex" xmlns:cx3="http://schemas.microsoft.com/office/drawing/2016/5/9/chartex" xmlns:cx4="http://schemas.microsoft.com/office/drawing/2016/5/10/chartex" xmlns:cx5="http://schemas.microsoft.com/office/drawing/2016/5/11/chartex" xmlns:cx6="http://schemas.microsoft.com/office/drawing/2016/5/12/chartex" xmlns:cx7="http://schemas.microsoft.com/office/drawing/2016/5/13/chartex" xmlns:cx8="http://schemas.microsoft.com/office/drawing/2016/5/14/chartex" xmlns:mc="http://schemas.openxmlformats.org/markup-compatibility/2006" xmlns:aink="http://schemas.microsoft.com/office/drawing/2016/ink" xmlns:am3d="http://schemas.microsoft.com/office/drawing/2017/model3d" xmlns:o="urn:schemas-microsoft-com:office:office" xmlns:r="http://schemas.openxmlformats.org/officeDocument/2006/relationships" xmlns:m="http://schemas.openxmlformats.org/officeDocument/2006/math" xmlns:v="urn:schemas-microsoft-com:vml" xmlns:wp14="http://schemas.microsoft.com/office/word/2010/wordprocessingDrawing" xmlns:wp="http://schemas.openxmlformats.org/drawingml/2006/wordprocessingDrawing" xmlns:w10="urn:schemas-microsoft-com:office:word" xmlns:w="http://schemas.openxmlformats.org/wordprocessingml/2006/main" xmlns:w14="http://schemas.microsoft.com/office/word/2010/wordml" xmlns:w15="http://schemas.microsoft.com/office/word/2012/wordml" xmlns:w16cid="http://schemas.microsoft.com/office/word/2016/wordml/cid" xmlns:w16se="http://schemas.microsoft.com/office/word/2015/wordml/symex" xmlns:wpg="http://schemas.microsoft.com/office/word/2010/wordprocessingGroup" xmlns:wpi="http://schemas.microsoft.com/office/word/2010/wordprocessingInk" xmlns:wne="http://schemas.microsoft.com/office/word/2006/wordml" xmlns:wps="http://schemas.microsoft.com/office/word/2010/wordprocessingShape" mc:Ignorable="w14 w15 w16se w16cid wp14">
+<w:hdr xmlns:wpc="http://schemas.microsoft.com/office/word/2010/wordprocessingCanvas" xmlns:cx="http://schemas.microsoft.com/office/drawing/2014/chartex" xmlns:cx1="http://schemas.microsoft.com/office/drawing/2015/9/8/chartex" xmlns:cx2="http://schemas.microsoft.com/office/drawing/2015/10/21/chartex" xmlns:cx3="http://schemas.microsoft.com/office/drawing/2016/5/9/chartex" xmlns:cx4="http://schemas.microsoft.com/office/drawing/2016/5/10/chartex" xmlns:cx5="http://schemas.microsoft.com/office/drawing/2016/5/11/chartex" xmlns:cx6="http://schemas.microsoft.com/office/drawing/2016/5/12/chartex" xmlns:cx7="http://schemas.microsoft.com/office/drawing/2016/5/13/chartex" xmlns:cx8="http://schemas.microsoft.com/office/drawing/2016/5/14/chartex" xmlns:mc="http://schemas.openxmlformats.org/markup-compatibility/2006" xmlns:aink="http://schemas.microsoft.com/office/drawing/2016/ink" xmlns:am3d="http://schemas.microsoft.com/office/drawing/2017/model3d" xmlns:o="urn:schemas-microsoft-com:office:office" xmlns:r="http://schemas.openxmlformats.org/officeDocument/2006/relationships" xmlns:m="http://schemas.openxmlformats.org/officeDocument/2006/math" xmlns:v="urn:schemas-microsoft-com:vml" xmlns:wp14="http://schemas.microsoft.com/office/word/2010/wordprocessingDrawing" xmlns:wp="http://schemas.openxmlformats.org/drawingml/2006/wordprocessingDrawing" xmlns:w10="urn:schemas-microsoft-com:office:word" xmlns:w="http://schemas.openxmlformats.org/wordprocessingml/2006/main" xmlns:w14="http://schemas.microsoft.com/office/word/2010/wordml" xmlns:w15="http://schemas.microsoft.com/office/word/2012/wordml" xmlns:w16cex="http://schemas.microsoft.com/office/word/2018/wordml/cex" xmlns:w16cid="http://schemas.microsoft.com/office/word/2016/wordml/cid" xmlns:w16="http://schemas.microsoft.com/office/word/2018/wordml" xmlns:w16se="http://schemas.microsoft.com/office/word/2015/wordml/symex" xmlns:wpg="http://schemas.microsoft.com/office/word/2010/wordprocessingGroup" xmlns:wpi="http://schemas.microsoft.com/office/word/2010/wordprocessingInk" xmlns:wne="http://schemas.microsoft.com/office/word/2006/wordml" xmlns:wps="http://schemas.microsoft.com/office/word/2010/wordprocessingShape" mc:Ignorable="w14 w15 w16se w16cid w16 w16cex wp14">
   <w:p>
     <w:pPr>
-      <w:pStyle w:val="Kopfzeile"/>
+      <w:pStyle w:val="Header"/>
     </w:pPr>
     <w:r>
       <w:t>Platone</w:t>
@@ -6682,7 +6693,7 @@
 </file>
 
 <file path=word/numbering.xml><?xml version="1.0" encoding="utf-8"?>
-<w:numbering xmlns:wpc="http://schemas.microsoft.com/office/word/2010/wordprocessingCanvas" xmlns:cx="http://schemas.microsoft.com/office/drawing/2014/chartex" xmlns:cx1="http://schemas.microsoft.com/office/drawing/2015/9/8/chartex" xmlns:cx2="http://schemas.microsoft.com/office/drawing/2015/10/21/chartex" xmlns:cx3="http://schemas.microsoft.com/office/drawing/2016/5/9/chartex" xmlns:cx4="http://schemas.microsoft.com/office/drawing/2016/5/10/chartex" xmlns:cx5="http://schemas.microsoft.com/office/drawing/2016/5/11/chartex" xmlns:cx6="http://schemas.microsoft.com/office/drawing/2016/5/12/chartex" xmlns:cx7="http://schemas.microsoft.com/office/drawing/2016/5/13/chartex" xmlns:cx8="http://schemas.microsoft.com/office/drawing/2016/5/14/chartex" xmlns:mc="http://schemas.openxmlformats.org/markup-compatibility/2006" xmlns:aink="http://schemas.microsoft.com/office/drawing/2016/ink" xmlns:am3d="http://schemas.microsoft.com/office/drawing/2017/model3d" xmlns:o="urn:schemas-microsoft-com:office:office" xmlns:r="http://schemas.openxmlformats.org/officeDocument/2006/relationships" xmlns:m="http://schemas.openxmlformats.org/officeDocument/2006/math" xmlns:v="urn:schemas-microsoft-com:vml" xmlns:wp14="http://schemas.microsoft.com/office/word/2010/wordprocessingDrawing" xmlns:wp="http://schemas.openxmlformats.org/drawingml/2006/wordprocessingDrawing" xmlns:w10="urn:schemas-microsoft-com:office:word" xmlns:w="http://schemas.openxmlformats.org/wordprocessingml/2006/main" xmlns:w14="http://schemas.microsoft.com/office/word/2010/wordml" xmlns:w15="http://schemas.microsoft.com/office/word/2012/wordml" xmlns:w16cid="http://schemas.microsoft.com/office/word/2016/wordml/cid" xmlns:w16se="http://schemas.microsoft.com/office/word/2015/wordml/symex" xmlns:wpg="http://schemas.microsoft.com/office/word/2010/wordprocessingGroup" xmlns:wpi="http://schemas.microsoft.com/office/word/2010/wordprocessingInk" xmlns:wne="http://schemas.microsoft.com/office/word/2006/wordml" xmlns:wps="http://schemas.microsoft.com/office/word/2010/wordprocessingShape" mc:Ignorable="w14 w15 w16se w16cid wp14">
+<w:numbering xmlns:wpc="http://schemas.microsoft.com/office/word/2010/wordprocessingCanvas" xmlns:cx="http://schemas.microsoft.com/office/drawing/2014/chartex" xmlns:cx1="http://schemas.microsoft.com/office/drawing/2015/9/8/chartex" xmlns:cx2="http://schemas.microsoft.com/office/drawing/2015/10/21/chartex" xmlns:cx3="http://schemas.microsoft.com/office/drawing/2016/5/9/chartex" xmlns:cx4="http://schemas.microsoft.com/office/drawing/2016/5/10/chartex" xmlns:cx5="http://schemas.microsoft.com/office/drawing/2016/5/11/chartex" xmlns:cx6="http://schemas.microsoft.com/office/drawing/2016/5/12/chartex" xmlns:cx7="http://schemas.microsoft.com/office/drawing/2016/5/13/chartex" xmlns:cx8="http://schemas.microsoft.com/office/drawing/2016/5/14/chartex" xmlns:mc="http://schemas.openxmlformats.org/markup-compatibility/2006" xmlns:aink="http://schemas.microsoft.com/office/drawing/2016/ink" xmlns:am3d="http://schemas.microsoft.com/office/drawing/2017/model3d" xmlns:o="urn:schemas-microsoft-com:office:office" xmlns:r="http://schemas.openxmlformats.org/officeDocument/2006/relationships" xmlns:m="http://schemas.openxmlformats.org/officeDocument/2006/math" xmlns:v="urn:schemas-microsoft-com:vml" xmlns:wp14="http://schemas.microsoft.com/office/word/2010/wordprocessingDrawing" xmlns:wp="http://schemas.openxmlformats.org/drawingml/2006/wordprocessingDrawing" xmlns:w10="urn:schemas-microsoft-com:office:word" xmlns:w="http://schemas.openxmlformats.org/wordprocessingml/2006/main" xmlns:w14="http://schemas.microsoft.com/office/word/2010/wordml" xmlns:w15="http://schemas.microsoft.com/office/word/2012/wordml" xmlns:w16cex="http://schemas.microsoft.com/office/word/2018/wordml/cex" xmlns:w16cid="http://schemas.microsoft.com/office/word/2016/wordml/cid" xmlns:w16="http://schemas.microsoft.com/office/word/2018/wordml" xmlns:w16se="http://schemas.microsoft.com/office/word/2015/wordml/symex" xmlns:wpg="http://schemas.microsoft.com/office/word/2010/wordprocessingGroup" xmlns:wpi="http://schemas.microsoft.com/office/word/2010/wordprocessingInk" xmlns:wne="http://schemas.microsoft.com/office/word/2006/wordml" xmlns:wps="http://schemas.microsoft.com/office/word/2010/wordprocessingShape" mc:Ignorable="w14 w15 w16se w16cid w16 w16cex wp14">
   <w:abstractNum w:abstractNumId="0" w15:restartNumberingAfterBreak="0">
     <w:nsid w:val="07742C7C"/>
     <w:multiLevelType w:val="hybridMultilevel"/>
@@ -7090,7 +7101,7 @@
     <w:lvl w:ilvl="0" w:tplc="81E4667C">
       <w:start w:val="1"/>
       <w:numFmt w:val="bullet"/>
-      <w:pStyle w:val="Listenabsatz"/>
+      <w:pStyle w:val="ListParagraph"/>
       <w:lvlText w:val=""/>
       <w:lvlJc w:val="left"/>
       <w:pPr>
@@ -7333,7 +7344,7 @@
 </file>
 
 <file path=word/people.xml><?xml version="1.0" encoding="utf-8"?>
-<w15:people xmlns:wpc="http://schemas.microsoft.com/office/word/2010/wordprocessingCanvas" xmlns:cx="http://schemas.microsoft.com/office/drawing/2014/chartex" xmlns:cx1="http://schemas.microsoft.com/office/drawing/2015/9/8/chartex" xmlns:cx2="http://schemas.microsoft.com/office/drawing/2015/10/21/chartex" xmlns:cx3="http://schemas.microsoft.com/office/drawing/2016/5/9/chartex" xmlns:cx4="http://schemas.microsoft.com/office/drawing/2016/5/10/chartex" xmlns:cx5="http://schemas.microsoft.com/office/drawing/2016/5/11/chartex" xmlns:cx6="http://schemas.microsoft.com/office/drawing/2016/5/12/chartex" xmlns:cx7="http://schemas.microsoft.com/office/drawing/2016/5/13/chartex" xmlns:cx8="http://schemas.microsoft.com/office/drawing/2016/5/14/chartex" xmlns:mc="http://schemas.openxmlformats.org/markup-compatibility/2006" xmlns:aink="http://schemas.microsoft.com/office/drawing/2016/ink" xmlns:am3d="http://schemas.microsoft.com/office/drawing/2017/model3d" xmlns:o="urn:schemas-microsoft-com:office:office" xmlns:r="http://schemas.openxmlformats.org/officeDocument/2006/relationships" xmlns:m="http://schemas.openxmlformats.org/officeDocument/2006/math" xmlns:v="urn:schemas-microsoft-com:vml" xmlns:wp14="http://schemas.microsoft.com/office/word/2010/wordprocessingDrawing" xmlns:wp="http://schemas.openxmlformats.org/drawingml/2006/wordprocessingDrawing" xmlns:w10="urn:schemas-microsoft-com:office:word" xmlns:w="http://schemas.openxmlformats.org/wordprocessingml/2006/main" xmlns:w14="http://schemas.microsoft.com/office/word/2010/wordml" xmlns:w15="http://schemas.microsoft.com/office/word/2012/wordml" xmlns:w16cid="http://schemas.microsoft.com/office/word/2016/wordml/cid" xmlns:w16se="http://schemas.microsoft.com/office/word/2015/wordml/symex" xmlns:wpg="http://schemas.microsoft.com/office/word/2010/wordprocessingGroup" xmlns:wpi="http://schemas.microsoft.com/office/word/2010/wordprocessingInk" xmlns:wne="http://schemas.microsoft.com/office/word/2006/wordml" xmlns:wps="http://schemas.microsoft.com/office/word/2010/wordprocessingShape" mc:Ignorable="w14 w15 w16se w16cid wp14">
+<w15:people xmlns:wpc="http://schemas.microsoft.com/office/word/2010/wordprocessingCanvas" xmlns:cx="http://schemas.microsoft.com/office/drawing/2014/chartex" xmlns:cx1="http://schemas.microsoft.com/office/drawing/2015/9/8/chartex" xmlns:cx2="http://schemas.microsoft.com/office/drawing/2015/10/21/chartex" xmlns:cx3="http://schemas.microsoft.com/office/drawing/2016/5/9/chartex" xmlns:cx4="http://schemas.microsoft.com/office/drawing/2016/5/10/chartex" xmlns:cx5="http://schemas.microsoft.com/office/drawing/2016/5/11/chartex" xmlns:cx6="http://schemas.microsoft.com/office/drawing/2016/5/12/chartex" xmlns:cx7="http://schemas.microsoft.com/office/drawing/2016/5/13/chartex" xmlns:cx8="http://schemas.microsoft.com/office/drawing/2016/5/14/chartex" xmlns:mc="http://schemas.openxmlformats.org/markup-compatibility/2006" xmlns:aink="http://schemas.microsoft.com/office/drawing/2016/ink" xmlns:am3d="http://schemas.microsoft.com/office/drawing/2017/model3d" xmlns:o="urn:schemas-microsoft-com:office:office" xmlns:r="http://schemas.openxmlformats.org/officeDocument/2006/relationships" xmlns:m="http://schemas.openxmlformats.org/officeDocument/2006/math" xmlns:v="urn:schemas-microsoft-com:vml" xmlns:wp14="http://schemas.microsoft.com/office/word/2010/wordprocessingDrawing" xmlns:wp="http://schemas.openxmlformats.org/drawingml/2006/wordprocessingDrawing" xmlns:w10="urn:schemas-microsoft-com:office:word" xmlns:w="http://schemas.openxmlformats.org/wordprocessingml/2006/main" xmlns:w14="http://schemas.microsoft.com/office/word/2010/wordml" xmlns:w15="http://schemas.microsoft.com/office/word/2012/wordml" xmlns:w16cex="http://schemas.microsoft.com/office/word/2018/wordml/cex" xmlns:w16cid="http://schemas.microsoft.com/office/word/2016/wordml/cid" xmlns:w16="http://schemas.microsoft.com/office/word/2018/wordml" xmlns:w16se="http://schemas.microsoft.com/office/word/2015/wordml/symex" xmlns:wpg="http://schemas.microsoft.com/office/word/2010/wordprocessingGroup" xmlns:wpi="http://schemas.microsoft.com/office/word/2010/wordprocessingInk" xmlns:wne="http://schemas.microsoft.com/office/word/2006/wordml" xmlns:wps="http://schemas.microsoft.com/office/word/2010/wordprocessingShape" mc:Ignorable="w14 w15 w16se w16cid w16 w16cex wp14">
   <w15:person w15:author="Gross, Thorsten">
     <w15:presenceInfo w15:providerId="AD" w15:userId="S::T15433@eon.com::838379eb-eb31-477e-a93a-da9285427295"/>
   </w15:person>
@@ -7344,7 +7355,7 @@
 </file>
 
 <file path=word/styles.xml><?xml version="1.0" encoding="utf-8"?>
-<w:styles xmlns:mc="http://schemas.openxmlformats.org/markup-compatibility/2006" xmlns:r="http://schemas.openxmlformats.org/officeDocument/2006/relationships" xmlns:w="http://schemas.openxmlformats.org/wordprocessingml/2006/main" xmlns:w14="http://schemas.microsoft.com/office/word/2010/wordml" xmlns:w15="http://schemas.microsoft.com/office/word/2012/wordml" xmlns:w16cid="http://schemas.microsoft.com/office/word/2016/wordml/cid" xmlns:w16se="http://schemas.microsoft.com/office/word/2015/wordml/symex" mc:Ignorable="w14 w15 w16se w16cid">
+<w:styles xmlns:mc="http://schemas.openxmlformats.org/markup-compatibility/2006" xmlns:r="http://schemas.openxmlformats.org/officeDocument/2006/relationships" xmlns:w="http://schemas.openxmlformats.org/wordprocessingml/2006/main" xmlns:w14="http://schemas.microsoft.com/office/word/2010/wordml" xmlns:w15="http://schemas.microsoft.com/office/word/2012/wordml" xmlns:w16cex="http://schemas.microsoft.com/office/word/2018/wordml/cex" xmlns:w16cid="http://schemas.microsoft.com/office/word/2016/wordml/cid" xmlns:w16="http://schemas.microsoft.com/office/word/2018/wordml" xmlns:w16se="http://schemas.microsoft.com/office/word/2015/wordml/symex" mc:Ignorable="w14 w15 w16se w16cid w16 w16cex">
   <w:docDefaults>
     <w:rPrDefault>
       <w:rPr>
@@ -7360,7 +7371,7 @@
       </w:pPr>
     </w:pPrDefault>
   </w:docDefaults>
-  <w:latentStyles w:defLockedState="0" w:defUIPriority="99" w:defSemiHidden="0" w:defUnhideWhenUsed="0" w:defQFormat="0" w:count="375">
+  <w:latentStyles w:defLockedState="0" w:defUIPriority="99" w:defSemiHidden="0" w:defUnhideWhenUsed="0" w:defQFormat="0" w:count="376">
     <w:lsdException w:name="Normal" w:uiPriority="0" w:qFormat="1"/>
     <w:lsdException w:name="heading 1" w:uiPriority="9" w:qFormat="1"/>
     <w:lsdException w:name="heading 2" w:semiHidden="1" w:uiPriority="9" w:unhideWhenUsed="1" w:qFormat="1"/>
@@ -7466,7 +7477,6 @@
     <w:lsdException w:name="HTML Sample" w:semiHidden="1" w:unhideWhenUsed="1"/>
     <w:lsdException w:name="HTML Typewriter" w:semiHidden="1" w:unhideWhenUsed="1"/>
     <w:lsdException w:name="HTML Variable" w:semiHidden="1" w:unhideWhenUsed="1"/>
-    <w:lsdException w:name="Normal Table" w:semiHidden="1" w:unhideWhenUsed="1"/>
     <w:lsdException w:name="annotation subject" w:semiHidden="1" w:unhideWhenUsed="1"/>
     <w:lsdException w:name="No List" w:semiHidden="1" w:unhideWhenUsed="1"/>
     <w:lsdException w:name="Outline List 1" w:semiHidden="1" w:unhideWhenUsed="1"/>
@@ -7513,10 +7523,8 @@
     <w:lsdException w:name="Table Subtle 2" w:semiHidden="1" w:unhideWhenUsed="1"/>
     <w:lsdException w:name="Table Web 1" w:semiHidden="1" w:unhideWhenUsed="1"/>
     <w:lsdException w:name="Table Web 2" w:semiHidden="1" w:unhideWhenUsed="1"/>
-    <w:lsdException w:name="Table Web 3" w:semiHidden="1" w:unhideWhenUsed="1"/>
     <w:lsdException w:name="Balloon Text" w:semiHidden="1" w:unhideWhenUsed="1"/>
     <w:lsdException w:name="Table Grid" w:uiPriority="39"/>
-    <w:lsdException w:name="Table Theme" w:semiHidden="1" w:unhideWhenUsed="1"/>
     <w:lsdException w:name="Placeholder Text" w:semiHidden="1"/>
     <w:lsdException w:name="No Spacing" w:uiPriority="1" w:qFormat="1"/>
     <w:lsdException w:name="Light Shading" w:uiPriority="60"/>
@@ -7736,8 +7744,9 @@
     <w:lsdException w:name="Smart Hyperlink" w:semiHidden="1" w:unhideWhenUsed="1"/>
     <w:lsdException w:name="Hashtag" w:semiHidden="1" w:unhideWhenUsed="1"/>
     <w:lsdException w:name="Unresolved Mention" w:semiHidden="1" w:unhideWhenUsed="1"/>
+    <w:lsdException w:name="Smart Link" w:semiHidden="1" w:unhideWhenUsed="1"/>
   </w:latentStyles>
-  <w:style w:type="paragraph" w:default="1" w:styleId="Standard">
+  <w:style w:type="paragraph" w:default="1" w:styleId="Normal">
     <w:name w:val="Normal"/>
     <w:qFormat/>
     <w:rsid w:val="00145FA3"/>
@@ -7754,11 +7763,11 @@
       <w:lang w:val="en-IE" w:eastAsia="de-DE"/>
     </w:rPr>
   </w:style>
-  <w:style w:type="paragraph" w:styleId="berschrift1">
+  <w:style w:type="paragraph" w:styleId="Heading1">
     <w:name w:val="heading 1"/>
-    <w:basedOn w:val="Standard"/>
-    <w:next w:val="Standard"/>
-    <w:link w:val="berschrift1Zchn"/>
+    <w:basedOn w:val="Normal"/>
+    <w:next w:val="Normal"/>
+    <w:link w:val="Heading1Char"/>
     <w:uiPriority w:val="9"/>
     <w:qFormat/>
     <w:rsid w:val="00145FA3"/>
@@ -7775,11 +7784,11 @@
       <w:szCs w:val="32"/>
     </w:rPr>
   </w:style>
-  <w:style w:type="paragraph" w:styleId="berschrift2">
+  <w:style w:type="paragraph" w:styleId="Heading2">
     <w:name w:val="heading 2"/>
-    <w:basedOn w:val="Standard"/>
-    <w:next w:val="Standard"/>
-    <w:link w:val="berschrift2Zchn"/>
+    <w:basedOn w:val="Normal"/>
+    <w:next w:val="Normal"/>
+    <w:link w:val="Heading2Char"/>
     <w:uiPriority w:val="9"/>
     <w:unhideWhenUsed/>
     <w:qFormat/>
@@ -7797,11 +7806,11 @@
       <w:szCs w:val="26"/>
     </w:rPr>
   </w:style>
-  <w:style w:type="paragraph" w:styleId="berschrift3">
+  <w:style w:type="paragraph" w:styleId="Heading3">
     <w:name w:val="heading 3"/>
-    <w:basedOn w:val="Standard"/>
-    <w:next w:val="Standard"/>
-    <w:link w:val="berschrift3Zchn"/>
+    <w:basedOn w:val="Normal"/>
+    <w:next w:val="Normal"/>
+    <w:link w:val="Heading3Char"/>
     <w:uiPriority w:val="9"/>
     <w:unhideWhenUsed/>
     <w:qFormat/>
@@ -7819,13 +7828,13 @@
       <w:szCs w:val="24"/>
     </w:rPr>
   </w:style>
-  <w:style w:type="character" w:default="1" w:styleId="Absatz-Standardschriftart">
+  <w:style w:type="character" w:default="1" w:styleId="DefaultParagraphFont">
     <w:name w:val="Default Paragraph Font"/>
     <w:uiPriority w:val="1"/>
     <w:semiHidden/>
     <w:unhideWhenUsed/>
   </w:style>
-  <w:style w:type="table" w:default="1" w:styleId="NormaleTabelle">
+  <w:style w:type="table" w:default="1" w:styleId="TableNormal">
     <w:name w:val="Normal Table"/>
     <w:uiPriority w:val="99"/>
     <w:semiHidden/>
@@ -7840,7 +7849,7 @@
       </w:tblCellMar>
     </w:tblPr>
   </w:style>
-  <w:style w:type="numbering" w:default="1" w:styleId="KeineListe">
+  <w:style w:type="numbering" w:default="1" w:styleId="NoList">
     <w:name w:val="No List"/>
     <w:uiPriority w:val="99"/>
     <w:semiHidden/>
@@ -7849,8 +7858,8 @@
   <w:style w:type="paragraph" w:customStyle="1" w:styleId="Figure">
     <w:name w:val="Figure"/>
     <w:aliases w:val="fig"/>
-    <w:basedOn w:val="Standard"/>
-    <w:next w:val="Beschriftung"/>
+    <w:basedOn w:val="Normal"/>
+    <w:next w:val="Caption"/>
     <w:qFormat/>
     <w:rsid w:val="00145FA3"/>
     <w:pPr>
@@ -7858,11 +7867,11 @@
       <w:jc w:val="center"/>
     </w:pPr>
   </w:style>
-  <w:style w:type="paragraph" w:styleId="Fuzeile">
+  <w:style w:type="paragraph" w:styleId="Footer">
     <w:name w:val="footer"/>
     <w:aliases w:val="fo"/>
-    <w:basedOn w:val="Standard"/>
-    <w:link w:val="FuzeileZchn"/>
+    <w:basedOn w:val="Normal"/>
+    <w:link w:val="FooterChar"/>
     <w:uiPriority w:val="99"/>
     <w:rsid w:val="00145FA3"/>
     <w:pPr>
@@ -7874,11 +7883,11 @@
       </w:tabs>
     </w:pPr>
   </w:style>
-  <w:style w:type="character" w:customStyle="1" w:styleId="FuzeileZchn">
-    <w:name w:val="Fußzeile Zchn"/>
-    <w:aliases w:val="fo Zchn"/>
-    <w:basedOn w:val="Absatz-Standardschriftart"/>
-    <w:link w:val="Fuzeile"/>
+  <w:style w:type="character" w:customStyle="1" w:styleId="FooterChar">
+    <w:name w:val="Footer Char"/>
+    <w:aliases w:val="fo Char"/>
+    <w:basedOn w:val="DefaultParagraphFont"/>
+    <w:link w:val="Footer"/>
     <w:uiPriority w:val="99"/>
     <w:rsid w:val="00145FA3"/>
     <w:rPr>
@@ -7887,11 +7896,11 @@
       <w:lang w:val="en-IE" w:eastAsia="de-DE"/>
     </w:rPr>
   </w:style>
-  <w:style w:type="paragraph" w:styleId="Kopfzeile">
+  <w:style w:type="paragraph" w:styleId="Header">
     <w:name w:val="header"/>
     <w:aliases w:val="he"/>
-    <w:basedOn w:val="Standard"/>
-    <w:link w:val="KopfzeileZchn"/>
+    <w:basedOn w:val="Normal"/>
+    <w:link w:val="HeaderChar"/>
     <w:semiHidden/>
     <w:rsid w:val="00145FA3"/>
     <w:pPr>
@@ -7904,11 +7913,11 @@
       </w:tabs>
     </w:pPr>
   </w:style>
-  <w:style w:type="character" w:customStyle="1" w:styleId="KopfzeileZchn">
-    <w:name w:val="Kopfzeile Zchn"/>
-    <w:aliases w:val="he Zchn"/>
-    <w:basedOn w:val="Absatz-Standardschriftart"/>
-    <w:link w:val="Kopfzeile"/>
+  <w:style w:type="character" w:customStyle="1" w:styleId="HeaderChar">
+    <w:name w:val="Header Char"/>
+    <w:aliases w:val="he Char"/>
+    <w:basedOn w:val="DefaultParagraphFont"/>
+    <w:link w:val="Header"/>
     <w:semiHidden/>
     <w:rsid w:val="00145FA3"/>
     <w:rPr>
@@ -7920,8 +7929,8 @@
   <w:style w:type="paragraph" w:customStyle="1" w:styleId="Author1">
     <w:name w:val="Author1"/>
     <w:aliases w:val="a1"/>
-    <w:basedOn w:val="Standard"/>
-    <w:next w:val="Standard"/>
+    <w:basedOn w:val="Normal"/>
+    <w:next w:val="Normal"/>
     <w:rsid w:val="00145FA3"/>
     <w:pPr>
       <w:pBdr>
@@ -7943,7 +7952,7 @@
   <w:style w:type="paragraph" w:customStyle="1" w:styleId="Author2">
     <w:name w:val="Author2"/>
     <w:aliases w:val="a2"/>
-    <w:basedOn w:val="Standard"/>
+    <w:basedOn w:val="Normal"/>
     <w:autoRedefine/>
     <w:rsid w:val="00145FA3"/>
     <w:pPr>
@@ -7962,8 +7971,8 @@
   <w:style w:type="paragraph" w:customStyle="1" w:styleId="Heading1Unnumbered">
     <w:name w:val="Heading 1 Unnumbered"/>
     <w:aliases w:val="h1u"/>
-    <w:basedOn w:val="berschrift1"/>
-    <w:next w:val="Textkrper"/>
+    <w:basedOn w:val="Heading1"/>
+    <w:next w:val="BodyText"/>
     <w:rsid w:val="00145FA3"/>
     <w:pPr>
       <w:keepLines w:val="0"/>
@@ -7980,16 +7989,16 @@
       <w:szCs w:val="22"/>
     </w:rPr>
   </w:style>
-  <w:style w:type="character" w:styleId="Seitenzahl">
+  <w:style w:type="character" w:styleId="PageNumber">
     <w:name w:val="page number"/>
-    <w:basedOn w:val="Absatz-Standardschriftart"/>
+    <w:basedOn w:val="DefaultParagraphFont"/>
     <w:semiHidden/>
     <w:rsid w:val="00145FA3"/>
   </w:style>
-  <w:style w:type="paragraph" w:styleId="Beschriftung">
+  <w:style w:type="paragraph" w:styleId="Caption">
     <w:name w:val="caption"/>
-    <w:basedOn w:val="Standard"/>
-    <w:next w:val="Standard"/>
+    <w:basedOn w:val="Normal"/>
+    <w:next w:val="Normal"/>
     <w:uiPriority w:val="35"/>
     <w:semiHidden/>
     <w:unhideWhenUsed/>
@@ -8006,10 +8015,10 @@
       <w:szCs w:val="18"/>
     </w:rPr>
   </w:style>
-  <w:style w:type="character" w:customStyle="1" w:styleId="berschrift1Zchn">
-    <w:name w:val="Überschrift 1 Zchn"/>
-    <w:basedOn w:val="Absatz-Standardschriftart"/>
-    <w:link w:val="berschrift1"/>
+  <w:style w:type="character" w:customStyle="1" w:styleId="Heading1Char">
+    <w:name w:val="Heading 1 Char"/>
+    <w:basedOn w:val="DefaultParagraphFont"/>
+    <w:link w:val="Heading1"/>
     <w:uiPriority w:val="9"/>
     <w:rsid w:val="00145FA3"/>
     <w:rPr>
@@ -8020,19 +8029,19 @@
       <w:lang w:val="en-IE" w:eastAsia="de-DE"/>
     </w:rPr>
   </w:style>
-  <w:style w:type="paragraph" w:styleId="Textkrper">
+  <w:style w:type="paragraph" w:styleId="BodyText">
     <w:name w:val="Body Text"/>
-    <w:basedOn w:val="Standard"/>
-    <w:link w:val="TextkrperZchn"/>
+    <w:basedOn w:val="Normal"/>
+    <w:link w:val="BodyTextChar"/>
     <w:uiPriority w:val="99"/>
     <w:semiHidden/>
     <w:unhideWhenUsed/>
     <w:rsid w:val="00145FA3"/>
   </w:style>
-  <w:style w:type="character" w:customStyle="1" w:styleId="TextkrperZchn">
-    <w:name w:val="Textkörper Zchn"/>
-    <w:basedOn w:val="Absatz-Standardschriftart"/>
-    <w:link w:val="Textkrper"/>
+  <w:style w:type="character" w:customStyle="1" w:styleId="BodyTextChar">
+    <w:name w:val="Body Text Char"/>
+    <w:basedOn w:val="DefaultParagraphFont"/>
+    <w:link w:val="BodyText"/>
     <w:uiPriority w:val="99"/>
     <w:semiHidden/>
     <w:rsid w:val="00145FA3"/>
@@ -8042,9 +8051,9 @@
       <w:lang w:val="en-IE" w:eastAsia="de-DE"/>
     </w:rPr>
   </w:style>
-  <w:style w:type="paragraph" w:styleId="Verzeichnis1">
+  <w:style w:type="paragraph" w:styleId="TOC1">
     <w:name w:val="toc 1"/>
-    <w:basedOn w:val="Standard"/>
+    <w:basedOn w:val="Normal"/>
     <w:uiPriority w:val="39"/>
     <w:rsid w:val="00145FA3"/>
     <w:pPr>
@@ -8064,9 +8073,9 @@
       <w:szCs w:val="24"/>
     </w:rPr>
   </w:style>
-  <w:style w:type="paragraph" w:styleId="Verzeichnis2">
+  <w:style w:type="paragraph" w:styleId="TOC2">
     <w:name w:val="toc 2"/>
-    <w:basedOn w:val="Standard"/>
+    <w:basedOn w:val="Normal"/>
     <w:uiPriority w:val="39"/>
     <w:rsid w:val="00145FA3"/>
     <w:pPr>
@@ -8084,9 +8093,9 @@
       <w:sz w:val="22"/>
     </w:rPr>
   </w:style>
-  <w:style w:type="paragraph" w:styleId="Verzeichnis3">
+  <w:style w:type="paragraph" w:styleId="TOC3">
     <w:name w:val="toc 3"/>
-    <w:basedOn w:val="Standard"/>
+    <w:basedOn w:val="Normal"/>
     <w:uiPriority w:val="39"/>
     <w:rsid w:val="00145FA3"/>
     <w:pPr>
@@ -8102,10 +8111,10 @@
       <w:szCs w:val="20"/>
     </w:rPr>
   </w:style>
-  <w:style w:type="character" w:customStyle="1" w:styleId="berschrift2Zchn">
-    <w:name w:val="Überschrift 2 Zchn"/>
-    <w:basedOn w:val="Absatz-Standardschriftart"/>
-    <w:link w:val="berschrift2"/>
+  <w:style w:type="character" w:customStyle="1" w:styleId="Heading2Char">
+    <w:name w:val="Heading 2 Char"/>
+    <w:basedOn w:val="DefaultParagraphFont"/>
+    <w:link w:val="Heading2"/>
     <w:uiPriority w:val="9"/>
     <w:rsid w:val="00F00A1E"/>
     <w:rPr>
@@ -8116,11 +8125,11 @@
       <w:lang w:val="en-IE" w:eastAsia="de-DE"/>
     </w:rPr>
   </w:style>
-  <w:style w:type="paragraph" w:styleId="Listenabsatz">
+  <w:style w:type="paragraph" w:styleId="ListParagraph">
     <w:name w:val="List Paragraph"/>
     <w:aliases w:val="Bullet1,Task Body,List Paragraph1,Paragrafo elenco 2,lp1,Lista viñetas,Bullet point,NumFig,Texto corrido"/>
-    <w:basedOn w:val="Standard"/>
-    <w:link w:val="ListenabsatzZchn"/>
+    <w:basedOn w:val="Normal"/>
+    <w:link w:val="ListParagraphChar"/>
     <w:autoRedefine/>
     <w:uiPriority w:val="34"/>
     <w:qFormat/>
@@ -8152,9 +8161,9 @@
       <w:lang w:val="en-GB" w:eastAsia="en-GB"/>
     </w:rPr>
   </w:style>
-  <w:style w:type="character" w:styleId="Kommentarzeichen">
+  <w:style w:type="character" w:styleId="CommentReference">
     <w:name w:val="annotation reference"/>
-    <w:basedOn w:val="Absatz-Standardschriftart"/>
+    <w:basedOn w:val="DefaultParagraphFont"/>
     <w:uiPriority w:val="99"/>
     <w:unhideWhenUsed/>
     <w:rsid w:val="00654428"/>
@@ -8163,18 +8172,18 @@
       <w:szCs w:val="16"/>
     </w:rPr>
   </w:style>
-  <w:style w:type="paragraph" w:styleId="Kommentartext">
+  <w:style w:type="paragraph" w:styleId="CommentText">
     <w:name w:val="annotation text"/>
-    <w:basedOn w:val="Standard"/>
-    <w:link w:val="KommentartextZchn"/>
+    <w:basedOn w:val="Normal"/>
+    <w:link w:val="CommentTextChar"/>
     <w:uiPriority w:val="99"/>
     <w:unhideWhenUsed/>
     <w:rsid w:val="00654428"/>
   </w:style>
-  <w:style w:type="character" w:customStyle="1" w:styleId="KommentartextZchn">
-    <w:name w:val="Kommentartext Zchn"/>
-    <w:basedOn w:val="Absatz-Standardschriftart"/>
-    <w:link w:val="Kommentartext"/>
+  <w:style w:type="character" w:customStyle="1" w:styleId="CommentTextChar">
+    <w:name w:val="Comment Text Char"/>
+    <w:basedOn w:val="DefaultParagraphFont"/>
+    <w:link w:val="CommentText"/>
     <w:uiPriority w:val="99"/>
     <w:rsid w:val="00654428"/>
     <w:rPr>
@@ -8183,11 +8192,11 @@
       <w:lang w:val="en-IE" w:eastAsia="de-DE"/>
     </w:rPr>
   </w:style>
-  <w:style w:type="character" w:customStyle="1" w:styleId="ListenabsatzZchn">
-    <w:name w:val="Listenabsatz Zchn"/>
-    <w:aliases w:val="Bullet1 Zchn,Task Body Zchn,List Paragraph1 Zchn,Paragrafo elenco 2 Zchn,lp1 Zchn,Lista viñetas Zchn,Bullet point Zchn,NumFig Zchn,Texto corrido Zchn"/>
-    <w:basedOn w:val="Absatz-Standardschriftart"/>
-    <w:link w:val="Listenabsatz"/>
+  <w:style w:type="character" w:customStyle="1" w:styleId="ListParagraphChar">
+    <w:name w:val="List Paragraph Char"/>
+    <w:aliases w:val="Bullet1 Char,Task Body Char,List Paragraph1 Char,Paragrafo elenco 2 Char,lp1 Char,Lista viñetas Char,Bullet point Char,NumFig Char,Texto corrido Char"/>
+    <w:basedOn w:val="DefaultParagraphFont"/>
+    <w:link w:val="ListParagraph"/>
     <w:uiPriority w:val="34"/>
     <w:qFormat/>
     <w:rsid w:val="00531A0A"/>
@@ -8201,11 +8210,11 @@
       <w:lang w:val="en-GB" w:eastAsia="en-GB"/>
     </w:rPr>
   </w:style>
-  <w:style w:type="paragraph" w:styleId="Kommentarthema">
+  <w:style w:type="paragraph" w:styleId="CommentSubject">
     <w:name w:val="annotation subject"/>
-    <w:basedOn w:val="Kommentartext"/>
-    <w:next w:val="Kommentartext"/>
-    <w:link w:val="KommentarthemaZchn"/>
+    <w:basedOn w:val="CommentText"/>
+    <w:next w:val="CommentText"/>
+    <w:link w:val="CommentSubjectChar"/>
     <w:uiPriority w:val="99"/>
     <w:semiHidden/>
     <w:unhideWhenUsed/>
@@ -8216,10 +8225,10 @@
       <w:szCs w:val="20"/>
     </w:rPr>
   </w:style>
-  <w:style w:type="character" w:customStyle="1" w:styleId="KommentarthemaZchn">
-    <w:name w:val="Kommentarthema Zchn"/>
-    <w:basedOn w:val="KommentartextZchn"/>
-    <w:link w:val="Kommentarthema"/>
+  <w:style w:type="character" w:customStyle="1" w:styleId="CommentSubjectChar">
+    <w:name w:val="Comment Subject Char"/>
+    <w:basedOn w:val="CommentTextChar"/>
+    <w:link w:val="CommentSubject"/>
     <w:uiPriority w:val="99"/>
     <w:semiHidden/>
     <w:rsid w:val="00654428"/>
@@ -8232,10 +8241,10 @@
       <w:lang w:val="en-IE" w:eastAsia="de-DE"/>
     </w:rPr>
   </w:style>
-  <w:style w:type="paragraph" w:styleId="Sprechblasentext">
+  <w:style w:type="paragraph" w:styleId="BalloonText">
     <w:name w:val="Balloon Text"/>
-    <w:basedOn w:val="Standard"/>
-    <w:link w:val="SprechblasentextZchn"/>
+    <w:basedOn w:val="Normal"/>
+    <w:link w:val="BalloonTextChar"/>
     <w:uiPriority w:val="99"/>
     <w:semiHidden/>
     <w:unhideWhenUsed/>
@@ -8249,10 +8258,10 @@
       <w:szCs w:val="18"/>
     </w:rPr>
   </w:style>
-  <w:style w:type="character" w:customStyle="1" w:styleId="SprechblasentextZchn">
-    <w:name w:val="Sprechblasentext Zchn"/>
-    <w:basedOn w:val="Absatz-Standardschriftart"/>
-    <w:link w:val="Sprechblasentext"/>
+  <w:style w:type="character" w:customStyle="1" w:styleId="BalloonTextChar">
+    <w:name w:val="Balloon Text Char"/>
+    <w:basedOn w:val="DefaultParagraphFont"/>
+    <w:link w:val="BalloonText"/>
     <w:uiPriority w:val="99"/>
     <w:semiHidden/>
     <w:rsid w:val="00654428"/>
@@ -8263,9 +8272,9 @@
       <w:lang w:val="en-IE" w:eastAsia="de-DE"/>
     </w:rPr>
   </w:style>
-  <w:style w:type="table" w:styleId="Tabellenraster">
+  <w:style w:type="table" w:styleId="TableGrid">
     <w:name w:val="Table Grid"/>
-    <w:basedOn w:val="NormaleTabelle"/>
+    <w:basedOn w:val="TableNormal"/>
     <w:uiPriority w:val="39"/>
     <w:rsid w:val="009C7E58"/>
     <w:pPr>
@@ -8282,10 +8291,10 @@
       </w:tblBorders>
     </w:tblPr>
   </w:style>
-  <w:style w:type="character" w:customStyle="1" w:styleId="berschrift3Zchn">
-    <w:name w:val="Überschrift 3 Zchn"/>
-    <w:basedOn w:val="Absatz-Standardschriftart"/>
-    <w:link w:val="berschrift3"/>
+  <w:style w:type="character" w:customStyle="1" w:styleId="Heading3Char">
+    <w:name w:val="Heading 3 Char"/>
+    <w:basedOn w:val="DefaultParagraphFont"/>
+    <w:link w:val="Heading3"/>
     <w:uiPriority w:val="9"/>
     <w:rsid w:val="002131D0"/>
     <w:rPr>
@@ -8296,7 +8305,7 @@
       <w:lang w:val="en-IE" w:eastAsia="de-DE"/>
     </w:rPr>
   </w:style>
-  <w:style w:type="paragraph" w:styleId="berarbeitung">
+  <w:style w:type="paragraph" w:styleId="Revision">
     <w:name w:val="Revision"/>
     <w:hidden/>
     <w:uiPriority w:val="99"/>
@@ -8313,13 +8322,13 @@
   </w:style>
   <w:style w:type="character" w:customStyle="1" w:styleId="hvr">
     <w:name w:val="hvr"/>
-    <w:basedOn w:val="Absatz-Standardschriftart"/>
+    <w:basedOn w:val="DefaultParagraphFont"/>
     <w:rsid w:val="004D3F87"/>
   </w:style>
-  <w:style w:type="paragraph" w:styleId="Inhaltsverzeichnisberschrift">
+  <w:style w:type="paragraph" w:styleId="TOCHeading">
     <w:name w:val="TOC Heading"/>
-    <w:basedOn w:val="berschrift1"/>
-    <w:next w:val="Standard"/>
+    <w:basedOn w:val="Heading1"/>
+    <w:next w:val="Normal"/>
     <w:uiPriority w:val="39"/>
     <w:unhideWhenUsed/>
     <w:qFormat/>
@@ -8338,17 +8347,17 @@
   </w:style>
   <w:style w:type="character" w:customStyle="1" w:styleId="st">
     <w:name w:val="st"/>
-    <w:basedOn w:val="Absatz-Standardschriftart"/>
+    <w:basedOn w:val="DefaultParagraphFont"/>
     <w:rsid w:val="00A47FA0"/>
   </w:style>
   <w:style w:type="character" w:customStyle="1" w:styleId="uiqtextrenderedqtext">
     <w:name w:val="ui_qtext_rendered_qtext"/>
-    <w:basedOn w:val="Absatz-Standardschriftart"/>
+    <w:basedOn w:val="DefaultParagraphFont"/>
     <w:rsid w:val="00AA5FE6"/>
   </w:style>
   <w:style w:type="character" w:styleId="Hyperlink">
     <w:name w:val="Hyperlink"/>
-    <w:basedOn w:val="Absatz-Standardschriftart"/>
+    <w:basedOn w:val="DefaultParagraphFont"/>
     <w:uiPriority w:val="99"/>
     <w:unhideWhenUsed/>
     <w:rsid w:val="00E61DD0"/>
@@ -8357,10 +8366,10 @@
       <w:u w:val="single"/>
     </w:rPr>
   </w:style>
-  <w:style w:type="paragraph" w:styleId="Verzeichnis4">
+  <w:style w:type="paragraph" w:styleId="TOC4">
     <w:name w:val="toc 4"/>
-    <w:basedOn w:val="Standard"/>
-    <w:next w:val="Standard"/>
+    <w:basedOn w:val="Normal"/>
+    <w:next w:val="Normal"/>
     <w:autoRedefine/>
     <w:uiPriority w:val="39"/>
     <w:unhideWhenUsed/>
@@ -8378,10 +8387,10 @@
       <w:szCs w:val="20"/>
     </w:rPr>
   </w:style>
-  <w:style w:type="paragraph" w:styleId="Verzeichnis5">
+  <w:style w:type="paragraph" w:styleId="TOC5">
     <w:name w:val="toc 5"/>
-    <w:basedOn w:val="Standard"/>
-    <w:next w:val="Standard"/>
+    <w:basedOn w:val="Normal"/>
+    <w:next w:val="Normal"/>
     <w:autoRedefine/>
     <w:uiPriority w:val="39"/>
     <w:unhideWhenUsed/>
@@ -8399,10 +8408,10 @@
       <w:szCs w:val="20"/>
     </w:rPr>
   </w:style>
-  <w:style w:type="paragraph" w:styleId="Verzeichnis6">
+  <w:style w:type="paragraph" w:styleId="TOC6">
     <w:name w:val="toc 6"/>
-    <w:basedOn w:val="Standard"/>
-    <w:next w:val="Standard"/>
+    <w:basedOn w:val="Normal"/>
+    <w:next w:val="Normal"/>
     <w:autoRedefine/>
     <w:uiPriority w:val="39"/>
     <w:unhideWhenUsed/>
@@ -8420,10 +8429,10 @@
       <w:szCs w:val="20"/>
     </w:rPr>
   </w:style>
-  <w:style w:type="paragraph" w:styleId="Verzeichnis7">
+  <w:style w:type="paragraph" w:styleId="TOC7">
     <w:name w:val="toc 7"/>
-    <w:basedOn w:val="Standard"/>
-    <w:next w:val="Standard"/>
+    <w:basedOn w:val="Normal"/>
+    <w:next w:val="Normal"/>
     <w:autoRedefine/>
     <w:uiPriority w:val="39"/>
     <w:unhideWhenUsed/>
@@ -8441,10 +8450,10 @@
       <w:szCs w:val="20"/>
     </w:rPr>
   </w:style>
-  <w:style w:type="paragraph" w:styleId="Verzeichnis8">
+  <w:style w:type="paragraph" w:styleId="TOC8">
     <w:name w:val="toc 8"/>
-    <w:basedOn w:val="Standard"/>
-    <w:next w:val="Standard"/>
+    <w:basedOn w:val="Normal"/>
+    <w:next w:val="Normal"/>
     <w:autoRedefine/>
     <w:uiPriority w:val="39"/>
     <w:unhideWhenUsed/>
@@ -8462,10 +8471,10 @@
       <w:szCs w:val="20"/>
     </w:rPr>
   </w:style>
-  <w:style w:type="paragraph" w:styleId="Verzeichnis9">
+  <w:style w:type="paragraph" w:styleId="TOC9">
     <w:name w:val="toc 9"/>
-    <w:basedOn w:val="Standard"/>
-    <w:next w:val="Standard"/>
+    <w:basedOn w:val="Normal"/>
+    <w:next w:val="Normal"/>
     <w:autoRedefine/>
     <w:uiPriority w:val="39"/>
     <w:unhideWhenUsed/>
@@ -8782,21 +8791,6 @@
 </file>
 
 <file path=customXml/item1.xml><?xml version="1.0" encoding="utf-8"?>
-<p:properties xmlns:p="http://schemas.microsoft.com/office/2006/metadata/properties" xmlns:xsi="http://www.w3.org/2001/XMLSchema-instance" xmlns:pc="http://schemas.microsoft.com/office/infopath/2007/PartnerControls">
-  <documentManagement/>
-</p:properties>
-</file>
-
-<file path=customXml/item2.xml><?xml version="1.0" encoding="utf-8"?>
-<?mso-contentType ?>
-<FormTemplates xmlns="http://schemas.microsoft.com/sharepoint/v3/contenttype/forms">
-  <Display>DocumentLibraryForm</Display>
-  <Edit>DocumentLibraryForm</Edit>
-  <New>DocumentLibraryForm</New>
-</FormTemplates>
-</file>
-
-<file path=customXml/item3.xml><?xml version="1.0" encoding="utf-8"?>
 <ct:contentTypeSchema xmlns:ct="http://schemas.microsoft.com/office/2006/metadata/contentType" xmlns:ma="http://schemas.microsoft.com/office/2006/metadata/properties/metaAttributes" ct:_="" ma:_="" ma:contentTypeName="Document" ma:contentTypeID="0x010100BB30E755E7663441A264843FD8614402" ma:contentTypeVersion="7" ma:contentTypeDescription="Create a new document." ma:contentTypeScope="" ma:versionID="03d8b96ecec8ef37df7b6d91e7c6dccc">
   <xsd:schema xmlns:xsd="http://www.w3.org/2001/XMLSchema" xmlns:xs="http://www.w3.org/2001/XMLSchema" xmlns:p="http://schemas.microsoft.com/office/2006/metadata/properties" xmlns:ns3="bb170347-2eef-4f06-acd7-f31ef88b369f" xmlns:ns4="61c4bc93-c3bd-4317-9c06-5c383fc2f877" targetNamespace="http://schemas.microsoft.com/office/2006/metadata/properties" ma:root="true" ma:fieldsID="ae183c11234e9fcb8b8626d8927e61f1" ns3:_="" ns4:_="">
     <xsd:import namespace="bb170347-2eef-4f06-acd7-f31ef88b369f"/>
@@ -8981,28 +8975,26 @@
 </ct:contentTypeSchema>
 </file>
 
+<file path=customXml/item2.xml><?xml version="1.0" encoding="utf-8"?>
+<?mso-contentType ?>
+<FormTemplates xmlns="http://schemas.microsoft.com/sharepoint/v3/contenttype/forms">
+  <Display>DocumentLibraryForm</Display>
+  <Edit>DocumentLibraryForm</Edit>
+  <New>DocumentLibraryForm</New>
+</FormTemplates>
+</file>
+
+<file path=customXml/item3.xml><?xml version="1.0" encoding="utf-8"?>
+<p:properties xmlns:p="http://schemas.microsoft.com/office/2006/metadata/properties" xmlns:xsi="http://www.w3.org/2001/XMLSchema-instance" xmlns:pc="http://schemas.microsoft.com/office/infopath/2007/PartnerControls">
+  <documentManagement/>
+</p:properties>
+</file>
+
 <file path=customXml/item4.xml><?xml version="1.0" encoding="utf-8"?>
 <b:Sources xmlns:b="http://schemas.openxmlformats.org/officeDocument/2006/bibliography" xmlns="http://schemas.openxmlformats.org/officeDocument/2006/bibliography" SelectedStyle="\APASixthEditionOfficeOnline.xsl" StyleName="APA" Version="6"/>
 </file>
 
 <file path=customXml/itemProps1.xml><?xml version="1.0" encoding="utf-8"?>
-<ds:datastoreItem xmlns:ds="http://schemas.openxmlformats.org/officeDocument/2006/customXml" ds:itemID="{D8B65E71-4C02-4C0E-A9E7-C83924A38610}">
-  <ds:schemaRefs>
-    <ds:schemaRef ds:uri="http://schemas.microsoft.com/office/2006/metadata/properties"/>
-    <ds:schemaRef ds:uri="http://schemas.microsoft.com/office/infopath/2007/PartnerControls"/>
-  </ds:schemaRefs>
-</ds:datastoreItem>
-</file>
-
-<file path=customXml/itemProps2.xml><?xml version="1.0" encoding="utf-8"?>
-<ds:datastoreItem xmlns:ds="http://schemas.openxmlformats.org/officeDocument/2006/customXml" ds:itemID="{FD43AEC7-640A-43D7-86E3-4FD302538D7D}">
-  <ds:schemaRefs>
-    <ds:schemaRef ds:uri="http://schemas.microsoft.com/sharepoint/v3/contenttype/forms"/>
-  </ds:schemaRefs>
-</ds:datastoreItem>
-</file>
-
-<file path=customXml/itemProps3.xml><?xml version="1.0" encoding="utf-8"?>
 <ds:datastoreItem xmlns:ds="http://schemas.openxmlformats.org/officeDocument/2006/customXml" ds:itemID="{0A0AD663-B78E-49B7-82A2-6F8BF7E9C17A}">
   <ds:schemaRefs>
     <ds:schemaRef ds:uri="http://schemas.microsoft.com/office/2006/metadata/contentType"/>
@@ -9021,8 +9013,25 @@
 </ds:datastoreItem>
 </file>
 
+<file path=customXml/itemProps2.xml><?xml version="1.0" encoding="utf-8"?>
+<ds:datastoreItem xmlns:ds="http://schemas.openxmlformats.org/officeDocument/2006/customXml" ds:itemID="{FD43AEC7-640A-43D7-86E3-4FD302538D7D}">
+  <ds:schemaRefs>
+    <ds:schemaRef ds:uri="http://schemas.microsoft.com/sharepoint/v3/contenttype/forms"/>
+  </ds:schemaRefs>
+</ds:datastoreItem>
+</file>
+
+<file path=customXml/itemProps3.xml><?xml version="1.0" encoding="utf-8"?>
+<ds:datastoreItem xmlns:ds="http://schemas.openxmlformats.org/officeDocument/2006/customXml" ds:itemID="{D8B65E71-4C02-4C0E-A9E7-C83924A38610}">
+  <ds:schemaRefs>
+    <ds:schemaRef ds:uri="http://schemas.microsoft.com/office/2006/metadata/properties"/>
+    <ds:schemaRef ds:uri="http://schemas.microsoft.com/office/infopath/2007/PartnerControls"/>
+  </ds:schemaRefs>
+</ds:datastoreItem>
+</file>
+
 <file path=customXml/itemProps4.xml><?xml version="1.0" encoding="utf-8"?>
-<ds:datastoreItem xmlns:ds="http://schemas.openxmlformats.org/officeDocument/2006/customXml" ds:itemID="{1097AAF4-43B6-4C63-9414-0C2C0D117777}">
+<ds:datastoreItem xmlns:ds="http://schemas.openxmlformats.org/officeDocument/2006/customXml" ds:itemID="{2FF665A3-109D-4538-8613-FD44A921724B}">
   <ds:schemaRefs>
     <ds:schemaRef ds:uri="http://schemas.openxmlformats.org/officeDocument/2006/bibliography"/>
   </ds:schemaRefs>

</xml_diff>